<commit_message>
add 3 and 4
</commit_message>
<xml_diff>
--- a/Отчет.docx
+++ b/Отчет.docx
@@ -1,6 +1,6 @@
 
 <file path=word/document.xml><?xml version="1.0" encoding="utf-8"?>
-<w:document xmlns:wpc="http://schemas.microsoft.com/office/word/2010/wordprocessingCanvas" xmlns:cx="http://schemas.microsoft.com/office/drawing/2014/chartex" xmlns:cx1="http://schemas.microsoft.com/office/drawing/2015/9/8/chartex" xmlns:cx2="http://schemas.microsoft.com/office/drawing/2015/10/21/chartex" xmlns:cx3="http://schemas.microsoft.com/office/drawing/2016/5/9/chartex" xmlns:cx4="http://schemas.microsoft.com/office/drawing/2016/5/10/chartex" xmlns:cx5="http://schemas.microsoft.com/office/drawing/2016/5/11/chartex" xmlns:cx6="http://schemas.microsoft.com/office/drawing/2016/5/12/chartex" xmlns:cx7="http://schemas.microsoft.com/office/drawing/2016/5/13/chartex" xmlns:cx8="http://schemas.microsoft.com/office/drawing/2016/5/14/chartex" xmlns:mc="http://schemas.openxmlformats.org/markup-compatibility/2006" xmlns:aink="http://schemas.microsoft.com/office/drawing/2016/ink" xmlns:am3d="http://schemas.microsoft.com/office/drawing/2017/model3d" xmlns:o="urn:schemas-microsoft-com:office:office" xmlns:r="http://schemas.openxmlformats.org/officeDocument/2006/relationships" xmlns:m="http://schemas.openxmlformats.org/officeDocument/2006/math" xmlns:v="urn:schemas-microsoft-com:vml" xmlns:wp14="http://schemas.microsoft.com/office/word/2010/wordprocessingDrawing" xmlns:wp="http://schemas.openxmlformats.org/drawingml/2006/wordprocessingDrawing" xmlns:w10="urn:schemas-microsoft-com:office:word" xmlns:w="http://schemas.openxmlformats.org/wordprocessingml/2006/main" xmlns:w14="http://schemas.microsoft.com/office/word/2010/wordml" xmlns:w15="http://schemas.microsoft.com/office/word/2012/wordml" xmlns:w16cex="http://schemas.microsoft.com/office/word/2018/wordml/cex" xmlns:w16cid="http://schemas.microsoft.com/office/word/2016/wordml/cid" xmlns:w16="http://schemas.microsoft.com/office/word/2018/wordml" xmlns:w16sdtdh="http://schemas.microsoft.com/office/word/2020/wordml/sdtdatahash" xmlns:w16se="http://schemas.microsoft.com/office/word/2015/wordml/symex" xmlns:wpg="http://schemas.microsoft.com/office/word/2010/wordprocessingGroup" xmlns:wpi="http://schemas.microsoft.com/office/word/2010/wordprocessingInk" xmlns:wne="http://schemas.microsoft.com/office/word/2006/wordml" xmlns:wps="http://schemas.microsoft.com/office/word/2010/wordprocessingShape" mc:Ignorable="w14 w15 w16se w16cid w16 w16cex w16sdtdh wp14">
+<w:document xmlns:wpc="http://schemas.microsoft.com/office/word/2010/wordprocessingCanvas" xmlns:cx="http://schemas.microsoft.com/office/drawing/2014/chartex" xmlns:cx1="http://schemas.microsoft.com/office/drawing/2015/9/8/chartex" xmlns:cx2="http://schemas.microsoft.com/office/drawing/2015/10/21/chartex" xmlns:cx3="http://schemas.microsoft.com/office/drawing/2016/5/9/chartex" xmlns:cx4="http://schemas.microsoft.com/office/drawing/2016/5/10/chartex" xmlns:cx5="http://schemas.microsoft.com/office/drawing/2016/5/11/chartex" xmlns:cx6="http://schemas.microsoft.com/office/drawing/2016/5/12/chartex" xmlns:cx7="http://schemas.microsoft.com/office/drawing/2016/5/13/chartex" xmlns:cx8="http://schemas.microsoft.com/office/drawing/2016/5/14/chartex" xmlns:mc="http://schemas.openxmlformats.org/markup-compatibility/2006" xmlns:aink="http://schemas.microsoft.com/office/drawing/2016/ink" xmlns:am3d="http://schemas.microsoft.com/office/drawing/2017/model3d" xmlns:o="urn:schemas-microsoft-com:office:office" xmlns:oel="http://schemas.microsoft.com/office/2019/extlst" xmlns:r="http://schemas.openxmlformats.org/officeDocument/2006/relationships" xmlns:m="http://schemas.openxmlformats.org/officeDocument/2006/math" xmlns:v="urn:schemas-microsoft-com:vml" xmlns:wp14="http://schemas.microsoft.com/office/word/2010/wordprocessingDrawing" xmlns:wp="http://schemas.openxmlformats.org/drawingml/2006/wordprocessingDrawing" xmlns:w10="urn:schemas-microsoft-com:office:word" xmlns:w="http://schemas.openxmlformats.org/wordprocessingml/2006/main" xmlns:w14="http://schemas.microsoft.com/office/word/2010/wordml" xmlns:w15="http://schemas.microsoft.com/office/word/2012/wordml" xmlns:w16cex="http://schemas.microsoft.com/office/word/2018/wordml/cex" xmlns:w16cid="http://schemas.microsoft.com/office/word/2016/wordml/cid" xmlns:w16="http://schemas.microsoft.com/office/word/2018/wordml" xmlns:w16sdtdh="http://schemas.microsoft.com/office/word/2020/wordml/sdtdatahash" xmlns:w16se="http://schemas.microsoft.com/office/word/2015/wordml/symex" xmlns:wpg="http://schemas.microsoft.com/office/word/2010/wordprocessingGroup" xmlns:wpi="http://schemas.microsoft.com/office/word/2010/wordprocessingInk" xmlns:wne="http://schemas.microsoft.com/office/word/2006/wordml" xmlns:wps="http://schemas.microsoft.com/office/word/2010/wordprocessingShape" mc:Ignorable="w14 w15 w16se w16cid w16 w16cex w16sdtdh wp14">
   <w:body>
     <w:p>
       <w:pPr>
@@ -8,13 +8,15 @@
         <w:ind w:left="1670" w:hanging="1128"/>
         <w:jc w:val="center"/>
         <w:rPr>
-          <w:sz w:val="28"/>
-          <w:szCs w:val="28"/>
-          <w:lang w:val="ru-RU"/>
-        </w:rPr>
-      </w:pPr>
-      <w:r>
-        <w:rPr>
+          <w:rFonts w:cstheme="minorHAnsi"/>
+          <w:sz w:val="28"/>
+          <w:szCs w:val="28"/>
+          <w:lang w:val="ru-RU"/>
+        </w:rPr>
+      </w:pPr>
+      <w:r>
+        <w:rPr>
+          <w:rFonts w:cstheme="minorHAnsi"/>
           <w:sz w:val="28"/>
           <w:szCs w:val="28"/>
           <w:lang w:val="ru-RU"/>
@@ -28,13 +30,15 @@
         <w:ind w:left="10" w:right="79" w:hanging="10"/>
         <w:jc w:val="center"/>
         <w:rPr>
-          <w:sz w:val="28"/>
-          <w:szCs w:val="28"/>
-          <w:lang w:val="ru-RU"/>
-        </w:rPr>
-      </w:pPr>
-      <w:r>
-        <w:rPr>
+          <w:rFonts w:cstheme="minorHAnsi"/>
+          <w:sz w:val="28"/>
+          <w:szCs w:val="28"/>
+          <w:lang w:val="ru-RU"/>
+        </w:rPr>
+      </w:pPr>
+      <w:r>
+        <w:rPr>
+          <w:rFonts w:cstheme="minorHAnsi"/>
           <w:sz w:val="28"/>
           <w:szCs w:val="28"/>
           <w:lang w:val="ru-RU"/>
@@ -48,21 +52,21 @@
         <w:ind w:left="10" w:right="79" w:hanging="10"/>
         <w:jc w:val="center"/>
         <w:rPr>
-          <w:sz w:val="28"/>
-          <w:szCs w:val="28"/>
-          <w:lang w:val="ru-RU"/>
-        </w:rPr>
-      </w:pPr>
-      <w:proofErr w:type="spellStart"/>
-      <w:r>
-        <w:rPr>
+          <w:rFonts w:cstheme="minorHAnsi"/>
+          <w:sz w:val="28"/>
+          <w:szCs w:val="28"/>
+          <w:lang w:val="ru-RU"/>
+        </w:rPr>
+      </w:pPr>
+      <w:r>
+        <w:rPr>
+          <w:rFonts w:cstheme="minorHAnsi"/>
           <w:sz w:val="28"/>
           <w:szCs w:val="28"/>
           <w:lang w:val="ru-RU"/>
         </w:rPr>
         <w:t>СибГУТИ</w:t>
       </w:r>
-      <w:proofErr w:type="spellEnd"/>
     </w:p>
     <w:p>
       <w:pPr>
@@ -70,6 +74,7 @@
         <w:ind w:left="4679" w:right="4674"/>
         <w:jc w:val="center"/>
         <w:rPr>
+          <w:rFonts w:cstheme="minorHAnsi"/>
           <w:sz w:val="28"/>
           <w:szCs w:val="28"/>
           <w:lang w:val="ru-RU"/>
@@ -82,13 +87,15 @@
         <w:ind w:left="10" w:right="83" w:hanging="10"/>
         <w:jc w:val="center"/>
         <w:rPr>
-          <w:sz w:val="28"/>
-          <w:szCs w:val="28"/>
-          <w:lang w:val="ru-RU"/>
-        </w:rPr>
-      </w:pPr>
-      <w:r>
-        <w:rPr>
+          <w:rFonts w:cstheme="minorHAnsi"/>
+          <w:sz w:val="28"/>
+          <w:szCs w:val="28"/>
+          <w:lang w:val="ru-RU"/>
+        </w:rPr>
+      </w:pPr>
+      <w:r>
+        <w:rPr>
+          <w:rFonts w:cstheme="minorHAnsi"/>
           <w:sz w:val="28"/>
           <w:szCs w:val="28"/>
           <w:lang w:val="ru-RU"/>
@@ -102,13 +109,15 @@
         <w:ind w:left="10" w:right="83" w:hanging="10"/>
         <w:jc w:val="center"/>
         <w:rPr>
-          <w:sz w:val="28"/>
-          <w:szCs w:val="28"/>
-          <w:lang w:val="ru-RU"/>
-        </w:rPr>
-      </w:pPr>
-      <w:r>
-        <w:rPr>
+          <w:rFonts w:cstheme="minorHAnsi"/>
+          <w:sz w:val="28"/>
+          <w:szCs w:val="28"/>
+          <w:lang w:val="ru-RU"/>
+        </w:rPr>
+      </w:pPr>
+      <w:r>
+        <w:rPr>
+          <w:rFonts w:cstheme="minorHAnsi"/>
           <w:sz w:val="28"/>
           <w:szCs w:val="28"/>
           <w:lang w:val="ru-RU"/>
@@ -122,29 +131,24 @@
         <w:ind w:left="10" w:right="83" w:hanging="10"/>
         <w:jc w:val="center"/>
         <w:rPr>
-          <w:sz w:val="28"/>
-          <w:szCs w:val="28"/>
-          <w:lang w:val="ru-RU"/>
-        </w:rPr>
-      </w:pPr>
-      <w:r>
-        <w:rPr>
-          <w:sz w:val="28"/>
-          <w:szCs w:val="28"/>
-          <w:lang w:val="ru-RU"/>
-        </w:rPr>
-        <w:t>Вариант</w:t>
-      </w:r>
-      <w:r>
-        <w:rPr>
-          <w:sz w:val="28"/>
-          <w:szCs w:val="28"/>
-          <w:lang w:val="ru-RU"/>
-        </w:rPr>
-        <w:t xml:space="preserve"> 20 «</w:t>
-      </w:r>
-      <w:r>
-        <w:rPr>
+          <w:rFonts w:cstheme="minorHAnsi"/>
+          <w:sz w:val="28"/>
+          <w:szCs w:val="28"/>
+          <w:lang w:val="ru-RU"/>
+        </w:rPr>
+      </w:pPr>
+      <w:r>
+        <w:rPr>
+          <w:rFonts w:cstheme="minorHAnsi"/>
+          <w:sz w:val="28"/>
+          <w:szCs w:val="28"/>
+          <w:lang w:val="ru-RU"/>
+        </w:rPr>
+        <w:t>Вариант 20 «</w:t>
+      </w:r>
+      <w:r>
+        <w:rPr>
+          <w:rFonts w:cstheme="minorHAnsi"/>
           <w:sz w:val="28"/>
           <w:szCs w:val="28"/>
         </w:rPr>
@@ -152,6 +156,7 @@
       </w:r>
       <w:r>
         <w:rPr>
+          <w:rFonts w:cstheme="minorHAnsi"/>
           <w:sz w:val="28"/>
           <w:szCs w:val="28"/>
           <w:lang w:val="ru-RU"/>
@@ -165,6 +170,7 @@
         <w:ind w:right="9352"/>
         <w:jc w:val="center"/>
         <w:rPr>
+          <w:rFonts w:cstheme="minorHAnsi"/>
           <w:sz w:val="28"/>
           <w:szCs w:val="28"/>
           <w:lang w:val="ru-RU"/>
@@ -177,6 +183,7 @@
         <w:ind w:left="10" w:right="63" w:hanging="10"/>
         <w:jc w:val="right"/>
         <w:rPr>
+          <w:rFonts w:cstheme="minorHAnsi"/>
           <w:sz w:val="28"/>
           <w:szCs w:val="28"/>
           <w:lang w:val="ru-RU"/>
@@ -189,6 +196,7 @@
         <w:ind w:left="10" w:right="63" w:hanging="10"/>
         <w:jc w:val="right"/>
         <w:rPr>
+          <w:rFonts w:cstheme="minorHAnsi"/>
           <w:sz w:val="28"/>
           <w:szCs w:val="28"/>
           <w:lang w:val="ru-RU"/>
@@ -201,6 +209,7 @@
         <w:ind w:left="10" w:right="63" w:hanging="10"/>
         <w:jc w:val="right"/>
         <w:rPr>
+          <w:rFonts w:cstheme="minorHAnsi"/>
           <w:sz w:val="28"/>
           <w:szCs w:val="28"/>
           <w:lang w:val="ru-RU"/>
@@ -213,6 +222,7 @@
         <w:ind w:left="10" w:right="63" w:hanging="10"/>
         <w:jc w:val="right"/>
         <w:rPr>
+          <w:rFonts w:cstheme="minorHAnsi"/>
           <w:sz w:val="28"/>
           <w:szCs w:val="28"/>
           <w:lang w:val="ru-RU"/>
@@ -225,13 +235,15 @@
         <w:ind w:left="10" w:right="63" w:hanging="10"/>
         <w:jc w:val="right"/>
         <w:rPr>
-          <w:sz w:val="28"/>
-          <w:szCs w:val="28"/>
-          <w:lang w:val="ru-RU"/>
-        </w:rPr>
-      </w:pPr>
-      <w:r>
-        <w:rPr>
+          <w:rFonts w:cstheme="minorHAnsi"/>
+          <w:sz w:val="28"/>
+          <w:szCs w:val="28"/>
+          <w:lang w:val="ru-RU"/>
+        </w:rPr>
+      </w:pPr>
+      <w:r>
+        <w:rPr>
+          <w:rFonts w:cstheme="minorHAnsi"/>
           <w:sz w:val="28"/>
           <w:szCs w:val="28"/>
           <w:lang w:val="ru-RU"/>
@@ -245,13 +257,15 @@
         <w:ind w:left="10" w:right="63" w:hanging="10"/>
         <w:jc w:val="right"/>
         <w:rPr>
-          <w:sz w:val="28"/>
-          <w:szCs w:val="28"/>
-          <w:lang w:val="ru-RU"/>
-        </w:rPr>
-      </w:pPr>
-      <w:r>
-        <w:rPr>
+          <w:rFonts w:cstheme="minorHAnsi"/>
+          <w:sz w:val="28"/>
+          <w:szCs w:val="28"/>
+          <w:lang w:val="ru-RU"/>
+        </w:rPr>
+      </w:pPr>
+      <w:r>
+        <w:rPr>
+          <w:rFonts w:cstheme="minorHAnsi"/>
           <w:sz w:val="28"/>
           <w:szCs w:val="28"/>
           <w:lang w:val="ru-RU"/>
@@ -265,13 +279,15 @@
         <w:ind w:left="10" w:right="63" w:hanging="10"/>
         <w:jc w:val="right"/>
         <w:rPr>
-          <w:sz w:val="28"/>
-          <w:szCs w:val="28"/>
-          <w:lang w:val="ru-RU"/>
-        </w:rPr>
-      </w:pPr>
-      <w:r>
-        <w:rPr>
+          <w:rFonts w:cstheme="minorHAnsi"/>
+          <w:sz w:val="28"/>
+          <w:szCs w:val="28"/>
+          <w:lang w:val="ru-RU"/>
+        </w:rPr>
+      </w:pPr>
+      <w:r>
+        <w:rPr>
+          <w:rFonts w:cstheme="minorHAnsi"/>
           <w:sz w:val="28"/>
           <w:szCs w:val="28"/>
           <w:lang w:val="ru-RU"/>
@@ -285,34 +301,27 @@
         <w:ind w:left="10" w:right="63" w:hanging="10"/>
         <w:jc w:val="right"/>
         <w:rPr>
-          <w:sz w:val="28"/>
-          <w:szCs w:val="28"/>
-          <w:lang w:val="ru-RU"/>
-        </w:rPr>
-      </w:pPr>
-      <w:proofErr w:type="spellStart"/>
-      <w:r>
-        <w:rPr>
-          <w:sz w:val="28"/>
-          <w:szCs w:val="28"/>
-          <w:lang w:val="ru-RU"/>
-        </w:rPr>
-        <w:t>Милешко</w:t>
-      </w:r>
-      <w:proofErr w:type="spellEnd"/>
-      <w:r>
-        <w:rPr>
-          <w:sz w:val="28"/>
-          <w:szCs w:val="28"/>
-          <w:lang w:val="ru-RU"/>
-        </w:rPr>
-        <w:t xml:space="preserve"> Антон Владимирович</w:t>
+          <w:rFonts w:cstheme="minorHAnsi"/>
+          <w:sz w:val="28"/>
+          <w:szCs w:val="28"/>
+          <w:lang w:val="ru-RU"/>
+        </w:rPr>
+      </w:pPr>
+      <w:r>
+        <w:rPr>
+          <w:rFonts w:cstheme="minorHAnsi"/>
+          <w:sz w:val="28"/>
+          <w:szCs w:val="28"/>
+          <w:lang w:val="ru-RU"/>
+        </w:rPr>
+        <w:t>Милешко Антон Владимирович</w:t>
       </w:r>
     </w:p>
     <w:p>
       <w:pPr>
         <w:jc w:val="center"/>
         <w:rPr>
+          <w:rFonts w:cstheme="minorHAnsi"/>
           <w:sz w:val="28"/>
           <w:szCs w:val="28"/>
           <w:lang w:val="ru-RU"/>
@@ -323,6 +332,7 @@
       <w:pPr>
         <w:jc w:val="center"/>
         <w:rPr>
+          <w:rFonts w:cstheme="minorHAnsi"/>
           <w:sz w:val="28"/>
           <w:szCs w:val="28"/>
           <w:lang w:val="ru-RU"/>
@@ -333,6 +343,7 @@
       <w:pPr>
         <w:jc w:val="center"/>
         <w:rPr>
+          <w:rFonts w:cstheme="minorHAnsi"/>
           <w:sz w:val="28"/>
           <w:szCs w:val="28"/>
           <w:lang w:val="ru-RU"/>
@@ -343,6 +354,7 @@
       <w:pPr>
         <w:jc w:val="center"/>
         <w:rPr>
+          <w:rFonts w:cstheme="minorHAnsi"/>
           <w:sz w:val="28"/>
           <w:szCs w:val="28"/>
           <w:lang w:val="ru-RU"/>
@@ -353,13 +365,15 @@
       <w:pPr>
         <w:jc w:val="center"/>
         <w:rPr>
-          <w:sz w:val="28"/>
-          <w:szCs w:val="28"/>
-          <w:lang w:val="ru-RU"/>
-        </w:rPr>
-      </w:pPr>
-      <w:r>
-        <w:rPr>
+          <w:rFonts w:cstheme="minorHAnsi"/>
+          <w:sz w:val="28"/>
+          <w:szCs w:val="28"/>
+          <w:lang w:val="ru-RU"/>
+        </w:rPr>
+      </w:pPr>
+      <w:r>
+        <w:rPr>
+          <w:rFonts w:cstheme="minorHAnsi"/>
           <w:sz w:val="28"/>
           <w:szCs w:val="28"/>
           <w:lang w:val="ru-RU"/>
@@ -369,9 +383,310 @@
     </w:p>
     <w:p>
       <w:pPr>
+        <w:pStyle w:val="1"/>
+        <w:ind w:left="-5"/>
+        <w:rPr>
+          <w:rFonts w:asciiTheme="minorHAnsi" w:hAnsiTheme="minorHAnsi" w:cstheme="minorHAnsi"/>
+          <w:sz w:val="28"/>
+          <w:szCs w:val="28"/>
+        </w:rPr>
+      </w:pPr>
+      <w:r>
+        <w:rPr>
+          <w:rFonts w:asciiTheme="minorHAnsi" w:hAnsiTheme="minorHAnsi" w:cstheme="minorHAnsi"/>
+          <w:sz w:val="28"/>
+          <w:szCs w:val="28"/>
+        </w:rPr>
+        <w:lastRenderedPageBreak/>
+        <w:t>Задание на РГР</w:t>
+      </w:r>
+    </w:p>
+    <w:p>
+      <w:pPr>
+        <w:rPr>
+          <w:rFonts w:cstheme="minorHAnsi"/>
+          <w:sz w:val="28"/>
+          <w:szCs w:val="28"/>
+          <w:lang w:val="ru-RU"/>
+        </w:rPr>
+      </w:pPr>
+      <w:r>
+        <w:rPr>
+          <w:rFonts w:cstheme="minorHAnsi"/>
+          <w:sz w:val="28"/>
+          <w:szCs w:val="28"/>
+          <w:lang w:val="ru-RU"/>
+        </w:rPr>
+        <w:t>Создать ПО для отображения и обработки статистических данных для определённого вида спорта. ПО должно включать 2 основных окна: окно отображающее таблицы БД со статистической информацией и результаты запросов к БД, переключение таблиц и результатов должно быть реализовано через вкладки; и окно для менеджера запросов к БД.</w:t>
+      </w:r>
+    </w:p>
+    <w:p>
+      <w:pPr>
+        <w:rPr>
+          <w:rFonts w:cstheme="minorHAnsi"/>
+          <w:sz w:val="28"/>
+          <w:szCs w:val="28"/>
+          <w:lang w:val="ru-RU"/>
+        </w:rPr>
+      </w:pPr>
+      <w:r>
+        <w:rPr>
+          <w:rFonts w:cstheme="minorHAnsi"/>
+          <w:sz w:val="28"/>
+          <w:szCs w:val="28"/>
+          <w:lang w:val="ru-RU"/>
+        </w:rPr>
+        <w:t>Первое окно должно давать возможность просматривать и изменять все таблицы БД, а также просматривать результаты запросов к БД. Должна иметься возможность удалить вкладки с результатами запросов, но не вкладки с таблицами. Также должна иметься возможность перейти к окну менеджера запросов.</w:t>
+      </w:r>
+    </w:p>
+    <w:p>
+      <w:pPr>
+        <w:spacing w:after="601"/>
+        <w:rPr>
+          <w:rFonts w:cstheme="minorHAnsi"/>
+          <w:sz w:val="28"/>
+          <w:szCs w:val="28"/>
+          <w:lang w:val="ru-RU"/>
+        </w:rPr>
+      </w:pPr>
+      <w:r>
+        <w:rPr>
+          <w:rFonts w:cstheme="minorHAnsi"/>
+          <w:sz w:val="28"/>
+          <w:szCs w:val="28"/>
+          <w:lang w:val="ru-RU"/>
+        </w:rPr>
+        <w:t>Окно менеджера запросов должно предоставлять интерфейс для создания, сохранения, удаления, редактирования запросов. Созданные запросы должны отображаться в виде списка с названиями запросов, в который можно добавлять новые запросы, удалять, просматривать существующие. Для создания и редактирования запросов должен предоставляться визуальный интерфейс, а не язык запросов. Редактор запросов должен поддерживать операции выборки, соединения, группирования, подзапросы (в качестве подзапроса используются ранее сохранённые запросы).</w:t>
+      </w:r>
+    </w:p>
+    <w:p>
+      <w:pPr>
+        <w:rPr>
+          <w:rFonts w:cstheme="minorHAnsi"/>
+          <w:sz w:val="28"/>
+          <w:szCs w:val="28"/>
+        </w:rPr>
+      </w:pPr>
+      <w:r>
+        <w:rPr>
+          <w:rFonts w:cstheme="minorHAnsi"/>
+          <w:sz w:val="28"/>
+          <w:szCs w:val="28"/>
+        </w:rPr>
+        <w:t>Ход работы:</w:t>
+      </w:r>
+    </w:p>
+    <w:p>
+      <w:pPr>
+        <w:numPr>
+          <w:ilvl w:val="0"/>
+          <w:numId w:val="2"/>
+        </w:numPr>
+        <w:spacing w:after="149" w:line="268" w:lineRule="auto"/>
+        <w:ind w:hanging="360"/>
+        <w:jc w:val="both"/>
+        <w:rPr>
+          <w:rFonts w:cstheme="minorHAnsi"/>
+          <w:sz w:val="28"/>
+          <w:szCs w:val="28"/>
+          <w:lang w:val="ru-RU"/>
+        </w:rPr>
+      </w:pPr>
+      <w:r>
+        <w:rPr>
+          <w:rFonts w:cstheme="minorHAnsi"/>
+          <w:sz w:val="28"/>
+          <w:szCs w:val="28"/>
+          <w:lang w:val="ru-RU"/>
+        </w:rPr>
+        <w:t xml:space="preserve">Исследование предметной области и создание </w:t>
+      </w:r>
+      <w:r>
+        <w:rPr>
+          <w:rFonts w:cstheme="minorHAnsi"/>
+          <w:sz w:val="28"/>
+          <w:szCs w:val="28"/>
+        </w:rPr>
+        <w:t>ER</w:t>
+      </w:r>
+      <w:r>
+        <w:rPr>
+          <w:rFonts w:cstheme="minorHAnsi"/>
+          <w:sz w:val="28"/>
+          <w:szCs w:val="28"/>
+          <w:lang w:val="ru-RU"/>
+        </w:rPr>
+        <w:t xml:space="preserve"> диаграммы.</w:t>
+      </w:r>
+    </w:p>
+    <w:p>
+      <w:pPr>
+        <w:numPr>
+          <w:ilvl w:val="0"/>
+          <w:numId w:val="2"/>
+        </w:numPr>
+        <w:spacing w:after="149" w:line="268" w:lineRule="auto"/>
+        <w:ind w:hanging="360"/>
+        <w:jc w:val="both"/>
+        <w:rPr>
+          <w:rFonts w:cstheme="minorHAnsi"/>
+          <w:sz w:val="28"/>
+          <w:szCs w:val="28"/>
+          <w:lang w:val="ru-RU"/>
+        </w:rPr>
+      </w:pPr>
+      <w:r>
+        <w:rPr>
+          <w:rFonts w:cstheme="minorHAnsi"/>
+          <w:sz w:val="28"/>
+          <w:szCs w:val="28"/>
+          <w:lang w:val="ru-RU"/>
+        </w:rPr>
+        <w:t xml:space="preserve">Перевод </w:t>
+      </w:r>
+      <w:r>
+        <w:rPr>
+          <w:rFonts w:cstheme="minorHAnsi"/>
+          <w:sz w:val="28"/>
+          <w:szCs w:val="28"/>
+        </w:rPr>
+        <w:t>ER</w:t>
+      </w:r>
+      <w:r>
+        <w:rPr>
+          <w:rFonts w:cstheme="minorHAnsi"/>
+          <w:sz w:val="28"/>
+          <w:szCs w:val="28"/>
+          <w:lang w:val="ru-RU"/>
+        </w:rPr>
+        <w:t xml:space="preserve"> диаграммы в реляционную модель, создание и заполнение БД.</w:t>
+      </w:r>
+    </w:p>
+    <w:p>
+      <w:pPr>
+        <w:numPr>
+          <w:ilvl w:val="0"/>
+          <w:numId w:val="2"/>
+        </w:numPr>
+        <w:spacing w:after="149" w:line="268" w:lineRule="auto"/>
+        <w:ind w:hanging="360"/>
+        <w:jc w:val="both"/>
+        <w:rPr>
+          <w:rFonts w:cstheme="minorHAnsi"/>
+          <w:sz w:val="28"/>
+          <w:szCs w:val="28"/>
+        </w:rPr>
+      </w:pPr>
+      <w:r>
+        <w:rPr>
+          <w:rFonts w:cstheme="minorHAnsi"/>
+          <w:sz w:val="28"/>
+          <w:szCs w:val="28"/>
+        </w:rPr>
+        <w:t>Проработка визуального интерфейса приложения</w:t>
+      </w:r>
+    </w:p>
+    <w:p>
+      <w:pPr>
+        <w:numPr>
+          <w:ilvl w:val="0"/>
+          <w:numId w:val="2"/>
+        </w:numPr>
+        <w:spacing w:after="149" w:line="268" w:lineRule="auto"/>
+        <w:ind w:hanging="360"/>
+        <w:jc w:val="both"/>
+        <w:rPr>
+          <w:rFonts w:cstheme="minorHAnsi"/>
+          <w:sz w:val="28"/>
+          <w:szCs w:val="28"/>
+        </w:rPr>
+      </w:pPr>
+      <w:r>
+        <w:rPr>
+          <w:rFonts w:cstheme="minorHAnsi"/>
+          <w:sz w:val="28"/>
+          <w:szCs w:val="28"/>
+        </w:rPr>
+        <w:t>Создание диаграммы классов приложения</w:t>
+      </w:r>
+    </w:p>
+    <w:p>
+      <w:pPr>
+        <w:numPr>
+          <w:ilvl w:val="0"/>
+          <w:numId w:val="2"/>
+        </w:numPr>
+        <w:spacing w:after="149" w:line="268" w:lineRule="auto"/>
+        <w:ind w:hanging="360"/>
+        <w:jc w:val="both"/>
+        <w:rPr>
+          <w:rFonts w:cstheme="minorHAnsi"/>
+          <w:sz w:val="28"/>
+          <w:szCs w:val="28"/>
+        </w:rPr>
+      </w:pPr>
+      <w:r>
+        <w:rPr>
+          <w:rFonts w:cstheme="minorHAnsi"/>
+          <w:sz w:val="28"/>
+          <w:szCs w:val="28"/>
+        </w:rPr>
+        <w:t>Реализация основного окна приложения</w:t>
+      </w:r>
+    </w:p>
+    <w:p>
+      <w:pPr>
+        <w:numPr>
+          <w:ilvl w:val="0"/>
+          <w:numId w:val="2"/>
+        </w:numPr>
+        <w:spacing w:after="149" w:line="268" w:lineRule="auto"/>
+        <w:ind w:hanging="360"/>
+        <w:jc w:val="both"/>
+        <w:rPr>
+          <w:rFonts w:cstheme="minorHAnsi"/>
+          <w:sz w:val="28"/>
+          <w:szCs w:val="28"/>
+        </w:rPr>
+      </w:pPr>
+      <w:r>
+        <w:rPr>
+          <w:rFonts w:cstheme="minorHAnsi"/>
+          <w:sz w:val="28"/>
+          <w:szCs w:val="28"/>
+        </w:rPr>
+        <w:t>Реализация менеджера запросов</w:t>
+      </w:r>
+    </w:p>
+    <w:p>
+      <w:pPr>
+        <w:numPr>
+          <w:ilvl w:val="0"/>
+          <w:numId w:val="2"/>
+        </w:numPr>
+        <w:spacing w:after="149" w:line="268" w:lineRule="auto"/>
+        <w:ind w:hanging="360"/>
+        <w:jc w:val="both"/>
+        <w:rPr>
+          <w:rFonts w:cstheme="minorHAnsi"/>
+          <w:sz w:val="28"/>
+          <w:szCs w:val="28"/>
+        </w:rPr>
+      </w:pPr>
+      <w:r>
+        <w:rPr>
+          <w:rFonts w:cstheme="minorHAnsi"/>
+          <w:sz w:val="28"/>
+          <w:szCs w:val="28"/>
+        </w:rPr>
+        <w:t>Тестирование и отладка</w:t>
+      </w:r>
+    </w:p>
+    <w:p>
+      <w:pPr>
         <w:jc w:val="center"/>
         <w:rPr>
-          <w:rFonts w:ascii="Times New Roman" w:hAnsi="Times New Roman" w:cs="Times New Roman"/>
+          <w:rFonts w:cstheme="minorHAnsi"/>
           <w:b/>
           <w:bCs/>
           <w:sz w:val="28"/>
@@ -379,32 +694,62 @@
           <w:lang w:val="ru-RU"/>
         </w:rPr>
       </w:pPr>
-      <w:r>
-        <w:rPr>
-          <w:rFonts w:ascii="Times New Roman" w:hAnsi="Times New Roman" w:cs="Times New Roman"/>
-          <w:b/>
-          <w:bCs/>
+    </w:p>
+    <w:p>
+      <w:pPr>
+        <w:jc w:val="both"/>
+        <w:rPr>
+          <w:rFonts w:cstheme="minorHAnsi"/>
+          <w:sz w:val="28"/>
+          <w:szCs w:val="28"/>
+          <w:lang w:val="ru-RU"/>
+        </w:rPr>
+      </w:pPr>
+      <w:r>
+        <w:rPr>
+          <w:rFonts w:cstheme="minorHAnsi"/>
           <w:sz w:val="28"/>
           <w:szCs w:val="28"/>
           <w:lang w:val="ru-RU"/>
         </w:rPr>
         <w:lastRenderedPageBreak/>
-        <w:t xml:space="preserve"> Исследование предметной области и создание ER диаграммы</w:t>
+        <w:t>Этап 1</w:t>
+      </w:r>
+    </w:p>
+    <w:p>
+      <w:pPr>
+        <w:jc w:val="both"/>
+        <w:rPr>
+          <w:rFonts w:cstheme="minorHAnsi"/>
+          <w:sz w:val="28"/>
+          <w:szCs w:val="28"/>
+          <w:lang w:val="ru-RU"/>
+        </w:rPr>
+      </w:pPr>
+      <w:r>
+        <w:rPr>
+          <w:rFonts w:cstheme="minorHAnsi"/>
+          <w:sz w:val="28"/>
+          <w:szCs w:val="28"/>
+          <w:lang w:val="ru-RU"/>
+        </w:rPr>
+        <w:t>Исследование предметной области и создание ER диаграммы</w:t>
       </w:r>
     </w:p>
     <w:p>
       <w:pPr>
         <w:jc w:val="center"/>
         <w:rPr>
-          <w:rFonts w:ascii="Times New Roman" w:hAnsi="Times New Roman" w:cs="Times New Roman"/>
-          <w:sz w:val="28"/>
-          <w:szCs w:val="28"/>
-          <w:lang w:val="ru-RU"/>
-        </w:rPr>
-      </w:pPr>
-      <w:r>
-        <w:rPr>
-          <w:rFonts w:ascii="Times New Roman" w:hAnsi="Times New Roman" w:cs="Times New Roman"/>
+          <w:rFonts w:cstheme="minorHAnsi"/>
+          <w:sz w:val="28"/>
+          <w:szCs w:val="28"/>
+          <w:lang w:val="ru-RU"/>
+        </w:rPr>
+      </w:pPr>
+      <w:r>
+        <w:rPr>
+          <w:rFonts w:cstheme="minorHAnsi"/>
+          <w:noProof/>
           <w:sz w:val="28"/>
           <w:szCs w:val="28"/>
           <w:lang w:val="ru-RU"/>
@@ -449,15 +794,15 @@
     <w:p>
       <w:pPr>
         <w:rPr>
-          <w:rFonts w:ascii="Times New Roman" w:hAnsi="Times New Roman" w:cs="Times New Roman"/>
-          <w:sz w:val="28"/>
-          <w:szCs w:val="28"/>
-          <w:lang w:val="ru-RU"/>
-        </w:rPr>
-      </w:pPr>
-      <w:r>
-        <w:rPr>
-          <w:rFonts w:ascii="Times New Roman" w:hAnsi="Times New Roman" w:cs="Times New Roman"/>
+          <w:rFonts w:cstheme="minorHAnsi"/>
+          <w:sz w:val="28"/>
+          <w:szCs w:val="28"/>
+          <w:lang w:val="ru-RU"/>
+        </w:rPr>
+      </w:pPr>
+      <w:r>
+        <w:rPr>
+          <w:rFonts w:cstheme="minorHAnsi"/>
           <w:sz w:val="28"/>
           <w:szCs w:val="28"/>
           <w:lang w:val="ru-RU"/>
@@ -466,7 +811,7 @@
       </w:r>
       <w:r>
         <w:rPr>
-          <w:rFonts w:ascii="Times New Roman" w:hAnsi="Times New Roman" w:cs="Times New Roman"/>
+          <w:rFonts w:cstheme="minorHAnsi"/>
           <w:sz w:val="28"/>
           <w:szCs w:val="28"/>
         </w:rPr>
@@ -474,7 +819,7 @@
       </w:r>
       <w:r>
         <w:rPr>
-          <w:rFonts w:ascii="Times New Roman" w:hAnsi="Times New Roman" w:cs="Times New Roman"/>
+          <w:rFonts w:cstheme="minorHAnsi"/>
           <w:sz w:val="28"/>
           <w:szCs w:val="28"/>
           <w:lang w:val="ru-RU"/>
@@ -483,7 +828,7 @@
       </w:r>
       <w:r>
         <w:rPr>
-          <w:rFonts w:ascii="Times New Roman" w:hAnsi="Times New Roman" w:cs="Times New Roman"/>
+          <w:rFonts w:cstheme="minorHAnsi"/>
           <w:sz w:val="28"/>
           <w:szCs w:val="28"/>
           <w:lang w:val="ru-RU"/>
@@ -492,36 +837,16 @@
       </w:r>
       <w:r>
         <w:rPr>
-          <w:rFonts w:ascii="Times New Roman" w:hAnsi="Times New Roman" w:cs="Times New Roman"/>
-          <w:sz w:val="28"/>
-          <w:szCs w:val="28"/>
-          <w:lang w:val="ru-RU"/>
-        </w:rPr>
-        <w:t xml:space="preserve"> в которой у нас есть пилот, заезд, трасса, команда и мотоцикл. У </w:t>
-      </w:r>
-      <w:proofErr w:type="gramStart"/>
-      <w:r>
-        <w:rPr>
-          <w:rFonts w:ascii="Times New Roman" w:hAnsi="Times New Roman" w:cs="Times New Roman"/>
-          <w:sz w:val="28"/>
-          <w:szCs w:val="28"/>
-          <w:lang w:val="ru-RU"/>
-        </w:rPr>
-        <w:t>пилота может быть</w:t>
-      </w:r>
-      <w:proofErr w:type="gramEnd"/>
-      <w:r>
-        <w:rPr>
-          <w:rFonts w:ascii="Times New Roman" w:hAnsi="Times New Roman" w:cs="Times New Roman"/>
-          <w:sz w:val="28"/>
-          <w:szCs w:val="28"/>
-          <w:lang w:val="ru-RU"/>
-        </w:rPr>
-        <w:t xml:space="preserve"> множество заездов или их может не быть, но у заезда есть всегда один пилот</w:t>
-      </w:r>
-      <w:r>
-        <w:rPr>
-          <w:rFonts w:ascii="Times New Roman" w:hAnsi="Times New Roman" w:cs="Times New Roman"/>
+          <w:rFonts w:cstheme="minorHAnsi"/>
+          <w:sz w:val="28"/>
+          <w:szCs w:val="28"/>
+          <w:lang w:val="ru-RU"/>
+        </w:rPr>
+        <w:t xml:space="preserve"> в которой у нас есть пилот, заезд, трасса, команда и мотоцикл. У пилота может быть множество заездов или их может не быть, но у заезда есть всегда один пилот</w:t>
+      </w:r>
+      <w:r>
+        <w:rPr>
+          <w:rFonts w:cstheme="minorHAnsi"/>
           <w:sz w:val="28"/>
           <w:szCs w:val="28"/>
           <w:lang w:val="ru-RU"/>
@@ -530,7 +855,7 @@
       </w:r>
       <w:r>
         <w:rPr>
-          <w:rFonts w:ascii="Times New Roman" w:hAnsi="Times New Roman" w:cs="Times New Roman"/>
+          <w:rFonts w:cstheme="minorHAnsi"/>
           <w:sz w:val="28"/>
           <w:szCs w:val="28"/>
           <w:lang w:val="ru-RU"/>
@@ -539,7 +864,7 @@
       </w:r>
       <w:r>
         <w:rPr>
-          <w:rFonts w:ascii="Times New Roman" w:hAnsi="Times New Roman" w:cs="Times New Roman"/>
+          <w:rFonts w:cstheme="minorHAnsi"/>
           <w:sz w:val="28"/>
           <w:szCs w:val="28"/>
           <w:lang w:val="ru-RU"/>
@@ -548,7 +873,7 @@
       </w:r>
       <w:r>
         <w:rPr>
-          <w:rFonts w:ascii="Times New Roman" w:hAnsi="Times New Roman" w:cs="Times New Roman"/>
+          <w:rFonts w:cstheme="minorHAnsi"/>
           <w:sz w:val="28"/>
           <w:szCs w:val="28"/>
           <w:lang w:val="ru-RU"/>
@@ -559,25 +884,25 @@
     <w:p>
       <w:pPr>
         <w:rPr>
-          <w:rFonts w:ascii="Times New Roman" w:hAnsi="Times New Roman" w:cs="Times New Roman"/>
-          <w:sz w:val="28"/>
-          <w:szCs w:val="28"/>
-          <w:lang w:val="ru-RU"/>
-        </w:rPr>
-      </w:pPr>
-    </w:p>
-    <w:p>
-      <w:pPr>
-        <w:rPr>
-          <w:rFonts w:ascii="Times New Roman" w:hAnsi="Times New Roman" w:cs="Times New Roman"/>
-          <w:sz w:val="28"/>
-          <w:szCs w:val="28"/>
-          <w:lang w:val="ru-RU"/>
-        </w:rPr>
-      </w:pPr>
-      <w:r>
-        <w:rPr>
-          <w:rFonts w:ascii="Times New Roman" w:hAnsi="Times New Roman" w:cs="Times New Roman"/>
+          <w:rFonts w:cstheme="minorHAnsi"/>
+          <w:sz w:val="28"/>
+          <w:szCs w:val="28"/>
+          <w:lang w:val="ru-RU"/>
+        </w:rPr>
+      </w:pPr>
+    </w:p>
+    <w:p>
+      <w:pPr>
+        <w:rPr>
+          <w:rFonts w:cstheme="minorHAnsi"/>
+          <w:sz w:val="28"/>
+          <w:szCs w:val="28"/>
+          <w:lang w:val="ru-RU"/>
+        </w:rPr>
+      </w:pPr>
+      <w:r>
+        <w:rPr>
+          <w:rFonts w:cstheme="minorHAnsi"/>
           <w:sz w:val="28"/>
           <w:szCs w:val="28"/>
           <w:lang w:val="ru-RU"/>
@@ -588,15 +913,15 @@
     <w:p>
       <w:pPr>
         <w:rPr>
-          <w:rFonts w:ascii="Times New Roman" w:hAnsi="Times New Roman" w:cs="Times New Roman"/>
-          <w:sz w:val="28"/>
-          <w:szCs w:val="28"/>
-          <w:lang w:val="ru-RU"/>
-        </w:rPr>
-      </w:pPr>
-      <w:r>
-        <w:rPr>
-          <w:rFonts w:ascii="Times New Roman" w:hAnsi="Times New Roman" w:cs="Times New Roman"/>
+          <w:rFonts w:cstheme="minorHAnsi"/>
+          <w:sz w:val="28"/>
+          <w:szCs w:val="28"/>
+          <w:lang w:val="ru-RU"/>
+        </w:rPr>
+      </w:pPr>
+      <w:r>
+        <w:rPr>
+          <w:rFonts w:cstheme="minorHAnsi"/>
           <w:sz w:val="28"/>
           <w:szCs w:val="28"/>
           <w:lang w:val="ru-RU"/>
@@ -608,15 +933,15 @@
     <w:p>
       <w:pPr>
         <w:rPr>
-          <w:rFonts w:ascii="Times New Roman" w:hAnsi="Times New Roman" w:cs="Times New Roman"/>
-          <w:sz w:val="28"/>
-          <w:szCs w:val="28"/>
-          <w:lang w:val="ru-RU"/>
-        </w:rPr>
-      </w:pPr>
-      <w:r>
-        <w:rPr>
-          <w:rFonts w:ascii="Times New Roman" w:hAnsi="Times New Roman" w:cs="Times New Roman"/>
+          <w:rFonts w:cstheme="minorHAnsi"/>
+          <w:sz w:val="28"/>
+          <w:szCs w:val="28"/>
+          <w:lang w:val="ru-RU"/>
+        </w:rPr>
+      </w:pPr>
+      <w:r>
+        <w:rPr>
+          <w:rFonts w:cstheme="minorHAnsi"/>
           <w:sz w:val="28"/>
           <w:szCs w:val="28"/>
           <w:lang w:val="ru-RU"/>
@@ -625,7 +950,7 @@
       </w:r>
       <w:r>
         <w:rPr>
-          <w:rFonts w:ascii="Times New Roman" w:hAnsi="Times New Roman" w:cs="Times New Roman"/>
+          <w:rFonts w:cstheme="minorHAnsi"/>
           <w:sz w:val="28"/>
           <w:szCs w:val="28"/>
         </w:rPr>
@@ -633,34 +958,26 @@
       </w:r>
       <w:r>
         <w:rPr>
-          <w:rFonts w:ascii="Times New Roman" w:hAnsi="Times New Roman" w:cs="Times New Roman"/>
-          <w:sz w:val="28"/>
-          <w:szCs w:val="28"/>
-          <w:lang w:val="ru-RU"/>
-        </w:rPr>
-        <w:t xml:space="preserve"> </w:t>
-      </w:r>
-      <w:r>
-        <w:rPr>
-          <w:rFonts w:ascii="Times New Roman" w:hAnsi="Times New Roman" w:cs="Times New Roman"/>
-          <w:sz w:val="28"/>
-          <w:szCs w:val="28"/>
-          <w:lang w:val="ru-RU"/>
-        </w:rPr>
-        <w:t>Диаграммы в реляционную модель</w:t>
-      </w:r>
-    </w:p>
-    <w:p>
-      <w:pPr>
-        <w:rPr>
-          <w:rFonts w:ascii="Times New Roman" w:hAnsi="Times New Roman" w:cs="Times New Roman"/>
-          <w:sz w:val="28"/>
-          <w:szCs w:val="28"/>
-        </w:rPr>
-      </w:pPr>
-      <w:r>
-        <w:rPr>
-          <w:rFonts w:ascii="Times New Roman" w:hAnsi="Times New Roman" w:cs="Times New Roman"/>
+          <w:rFonts w:cstheme="minorHAnsi"/>
+          <w:sz w:val="28"/>
+          <w:szCs w:val="28"/>
+          <w:lang w:val="ru-RU"/>
+        </w:rPr>
+        <w:t xml:space="preserve"> Диаграммы в реляционную модель</w:t>
+      </w:r>
+    </w:p>
+    <w:p>
+      <w:pPr>
+        <w:rPr>
+          <w:rFonts w:cstheme="minorHAnsi"/>
+          <w:sz w:val="28"/>
+          <w:szCs w:val="28"/>
+        </w:rPr>
+      </w:pPr>
+      <w:r>
+        <w:rPr>
+          <w:rFonts w:cstheme="minorHAnsi"/>
+          <w:noProof/>
           <w:sz w:val="28"/>
           <w:szCs w:val="28"/>
         </w:rPr>
@@ -709,14 +1026,14 @@
           <w:numId w:val="1"/>
         </w:numPr>
         <w:rPr>
-          <w:rFonts w:ascii="Times New Roman" w:hAnsi="Times New Roman" w:cs="Times New Roman"/>
-          <w:sz w:val="28"/>
-          <w:szCs w:val="28"/>
-        </w:rPr>
-      </w:pPr>
-      <w:r>
-        <w:rPr>
-          <w:rFonts w:ascii="Times New Roman" w:hAnsi="Times New Roman" w:cs="Times New Roman"/>
+          <w:rFonts w:cstheme="minorHAnsi"/>
+          <w:sz w:val="28"/>
+          <w:szCs w:val="28"/>
+        </w:rPr>
+      </w:pPr>
+      <w:r>
+        <w:rPr>
+          <w:rFonts w:cstheme="minorHAnsi"/>
           <w:sz w:val="28"/>
           <w:szCs w:val="28"/>
         </w:rPr>
@@ -724,7 +1041,8 @@
       </w:r>
       <w:r>
         <w:rPr>
-          <w:rFonts w:ascii="Times New Roman" w:hAnsi="Times New Roman" w:cs="Times New Roman"/>
+          <w:rFonts w:cstheme="minorHAnsi"/>
+          <w:noProof/>
           <w:sz w:val="28"/>
           <w:szCs w:val="28"/>
         </w:rPr>
@@ -768,7 +1086,7 @@
     <w:p>
       <w:pPr>
         <w:rPr>
-          <w:rFonts w:ascii="Times New Roman" w:hAnsi="Times New Roman" w:cs="Times New Roman"/>
+          <w:rFonts w:cstheme="minorHAnsi"/>
           <w:sz w:val="28"/>
           <w:szCs w:val="28"/>
         </w:rPr>
@@ -782,14 +1100,14 @@
           <w:numId w:val="1"/>
         </w:numPr>
         <w:rPr>
-          <w:rFonts w:ascii="Times New Roman" w:hAnsi="Times New Roman" w:cs="Times New Roman"/>
-          <w:sz w:val="28"/>
-          <w:szCs w:val="28"/>
-        </w:rPr>
-      </w:pPr>
-      <w:r>
-        <w:rPr>
-          <w:rFonts w:ascii="Times New Roman" w:hAnsi="Times New Roman" w:cs="Times New Roman"/>
+          <w:rFonts w:cstheme="minorHAnsi"/>
+          <w:sz w:val="28"/>
+          <w:szCs w:val="28"/>
+        </w:rPr>
+      </w:pPr>
+      <w:r>
+        <w:rPr>
+          <w:rFonts w:cstheme="minorHAnsi"/>
           <w:sz w:val="28"/>
           <w:szCs w:val="28"/>
         </w:rPr>
@@ -798,7 +1116,8 @@
       </w:r>
       <w:r>
         <w:rPr>
-          <w:rFonts w:ascii="Times New Roman" w:hAnsi="Times New Roman" w:cs="Times New Roman"/>
+          <w:rFonts w:cstheme="minorHAnsi"/>
+          <w:noProof/>
           <w:sz w:val="28"/>
           <w:szCs w:val="28"/>
         </w:rPr>
@@ -847,14 +1166,14 @@
           <w:numId w:val="1"/>
         </w:numPr>
         <w:rPr>
-          <w:rFonts w:ascii="Times New Roman" w:hAnsi="Times New Roman" w:cs="Times New Roman"/>
-          <w:sz w:val="28"/>
-          <w:szCs w:val="28"/>
-        </w:rPr>
-      </w:pPr>
-      <w:r>
-        <w:rPr>
-          <w:rFonts w:ascii="Times New Roman" w:hAnsi="Times New Roman" w:cs="Times New Roman"/>
+          <w:rFonts w:cstheme="minorHAnsi"/>
+          <w:sz w:val="28"/>
+          <w:szCs w:val="28"/>
+        </w:rPr>
+      </w:pPr>
+      <w:r>
+        <w:rPr>
+          <w:rFonts w:cstheme="minorHAnsi"/>
           <w:sz w:val="28"/>
           <w:szCs w:val="28"/>
         </w:rPr>
@@ -862,7 +1181,8 @@
       </w:r>
       <w:r>
         <w:rPr>
-          <w:rFonts w:ascii="Times New Roman" w:hAnsi="Times New Roman" w:cs="Times New Roman"/>
+          <w:rFonts w:cstheme="minorHAnsi"/>
+          <w:noProof/>
           <w:sz w:val="28"/>
           <w:szCs w:val="28"/>
         </w:rPr>
@@ -911,14 +1231,14 @@
           <w:numId w:val="1"/>
         </w:numPr>
         <w:rPr>
-          <w:rFonts w:ascii="Times New Roman" w:hAnsi="Times New Roman" w:cs="Times New Roman"/>
-          <w:sz w:val="28"/>
-          <w:szCs w:val="28"/>
-        </w:rPr>
-      </w:pPr>
-      <w:r>
-        <w:rPr>
-          <w:rFonts w:ascii="Times New Roman" w:hAnsi="Times New Roman" w:cs="Times New Roman"/>
+          <w:rFonts w:cstheme="minorHAnsi"/>
+          <w:sz w:val="28"/>
+          <w:szCs w:val="28"/>
+        </w:rPr>
+      </w:pPr>
+      <w:r>
+        <w:rPr>
+          <w:rFonts w:cstheme="minorHAnsi"/>
           <w:sz w:val="28"/>
           <w:szCs w:val="28"/>
         </w:rPr>
@@ -926,7 +1246,8 @@
       </w:r>
       <w:r>
         <w:rPr>
-          <w:rFonts w:ascii="Times New Roman" w:hAnsi="Times New Roman" w:cs="Times New Roman"/>
+          <w:rFonts w:cstheme="minorHAnsi"/>
+          <w:noProof/>
           <w:sz w:val="28"/>
           <w:szCs w:val="28"/>
         </w:rPr>
@@ -975,14 +1296,14 @@
           <w:numId w:val="1"/>
         </w:numPr>
         <w:rPr>
-          <w:rFonts w:ascii="Times New Roman" w:hAnsi="Times New Roman" w:cs="Times New Roman"/>
-          <w:sz w:val="28"/>
-          <w:szCs w:val="28"/>
-        </w:rPr>
-      </w:pPr>
-      <w:r>
-        <w:rPr>
-          <w:rFonts w:ascii="Times New Roman" w:hAnsi="Times New Roman" w:cs="Times New Roman"/>
+          <w:rFonts w:cstheme="minorHAnsi"/>
+          <w:sz w:val="28"/>
+          <w:szCs w:val="28"/>
+        </w:rPr>
+      </w:pPr>
+      <w:r>
+        <w:rPr>
+          <w:rFonts w:cstheme="minorHAnsi"/>
           <w:sz w:val="28"/>
           <w:szCs w:val="28"/>
         </w:rPr>
@@ -990,7 +1311,8 @@
       </w:r>
       <w:r>
         <w:rPr>
-          <w:rFonts w:ascii="Times New Roman" w:hAnsi="Times New Roman" w:cs="Times New Roman"/>
+          <w:rFonts w:cstheme="minorHAnsi"/>
+          <w:noProof/>
           <w:sz w:val="28"/>
           <w:szCs w:val="28"/>
         </w:rPr>
@@ -1039,14 +1361,14 @@
           <w:numId w:val="1"/>
         </w:numPr>
         <w:rPr>
-          <w:rFonts w:ascii="Times New Roman" w:hAnsi="Times New Roman" w:cs="Times New Roman"/>
-          <w:sz w:val="28"/>
-          <w:szCs w:val="28"/>
-        </w:rPr>
-      </w:pPr>
-      <w:r>
-        <w:rPr>
-          <w:rFonts w:ascii="Times New Roman" w:hAnsi="Times New Roman" w:cs="Times New Roman"/>
+          <w:rFonts w:cstheme="minorHAnsi"/>
+          <w:sz w:val="28"/>
+          <w:szCs w:val="28"/>
+        </w:rPr>
+      </w:pPr>
+      <w:r>
+        <w:rPr>
+          <w:rFonts w:cstheme="minorHAnsi"/>
           <w:sz w:val="28"/>
           <w:szCs w:val="28"/>
         </w:rPr>
@@ -1055,7 +1377,8 @@
       </w:r>
       <w:r>
         <w:rPr>
-          <w:rFonts w:ascii="Times New Roman" w:hAnsi="Times New Roman" w:cs="Times New Roman"/>
+          <w:rFonts w:cstheme="minorHAnsi"/>
+          <w:noProof/>
           <w:sz w:val="28"/>
           <w:szCs w:val="28"/>
         </w:rPr>
@@ -1099,45 +1422,457 @@
     <w:p>
       <w:pPr>
         <w:rPr>
-          <w:rFonts w:ascii="Times New Roman" w:hAnsi="Times New Roman" w:cs="Times New Roman"/>
-          <w:sz w:val="28"/>
-          <w:szCs w:val="28"/>
-        </w:rPr>
-      </w:pPr>
-    </w:p>
-    <w:p>
-      <w:pPr>
-        <w:rPr>
-          <w:rFonts w:ascii="Times New Roman" w:hAnsi="Times New Roman" w:cs="Times New Roman"/>
-          <w:sz w:val="28"/>
-          <w:szCs w:val="28"/>
-        </w:rPr>
-      </w:pPr>
-    </w:p>
-    <w:p>
-      <w:pPr>
-        <w:rPr>
-          <w:rFonts w:ascii="Times New Roman" w:hAnsi="Times New Roman" w:cs="Times New Roman"/>
-          <w:sz w:val="28"/>
-          <w:szCs w:val="28"/>
-        </w:rPr>
-      </w:pPr>
-    </w:p>
-    <w:p>
-      <w:pPr>
-        <w:rPr>
-          <w:rFonts w:ascii="Times New Roman" w:hAnsi="Times New Roman" w:cs="Times New Roman"/>
-          <w:sz w:val="28"/>
-          <w:szCs w:val="28"/>
-        </w:rPr>
-      </w:pPr>
-    </w:p>
-    <w:p>
-      <w:pPr>
-        <w:rPr>
-          <w:rFonts w:ascii="Times New Roman" w:hAnsi="Times New Roman" w:cs="Times New Roman"/>
-          <w:sz w:val="28"/>
-          <w:szCs w:val="28"/>
+          <w:rFonts w:cstheme="minorHAnsi"/>
+          <w:sz w:val="28"/>
+          <w:szCs w:val="28"/>
+        </w:rPr>
+      </w:pPr>
+    </w:p>
+    <w:p>
+      <w:pPr>
+        <w:rPr>
+          <w:rFonts w:cstheme="minorHAnsi"/>
+          <w:sz w:val="28"/>
+          <w:szCs w:val="28"/>
+        </w:rPr>
+      </w:pPr>
+    </w:p>
+    <w:p>
+      <w:pPr>
+        <w:rPr>
+          <w:rFonts w:cstheme="minorHAnsi"/>
+          <w:sz w:val="28"/>
+          <w:szCs w:val="28"/>
+        </w:rPr>
+      </w:pPr>
+    </w:p>
+    <w:p>
+      <w:pPr>
+        <w:rPr>
+          <w:rFonts w:cstheme="minorHAnsi"/>
+          <w:sz w:val="28"/>
+          <w:szCs w:val="28"/>
+        </w:rPr>
+      </w:pPr>
+    </w:p>
+    <w:p>
+      <w:pPr>
+        <w:rPr>
+          <w:rFonts w:cstheme="minorHAnsi"/>
+          <w:sz w:val="28"/>
+          <w:szCs w:val="28"/>
+        </w:rPr>
+      </w:pPr>
+    </w:p>
+    <w:p>
+      <w:pPr>
+        <w:rPr>
+          <w:rFonts w:cstheme="minorHAnsi"/>
+          <w:sz w:val="28"/>
+          <w:szCs w:val="28"/>
+        </w:rPr>
+      </w:pPr>
+    </w:p>
+    <w:p>
+      <w:pPr>
+        <w:rPr>
+          <w:rFonts w:cstheme="minorHAnsi"/>
+          <w:sz w:val="28"/>
+          <w:szCs w:val="28"/>
+        </w:rPr>
+      </w:pPr>
+    </w:p>
+    <w:p>
+      <w:pPr>
+        <w:rPr>
+          <w:rFonts w:cstheme="minorHAnsi"/>
+          <w:sz w:val="28"/>
+          <w:szCs w:val="28"/>
+        </w:rPr>
+      </w:pPr>
+    </w:p>
+    <w:p>
+      <w:pPr>
+        <w:rPr>
+          <w:rFonts w:cstheme="minorHAnsi"/>
+          <w:sz w:val="28"/>
+          <w:szCs w:val="28"/>
+        </w:rPr>
+      </w:pPr>
+    </w:p>
+    <w:p>
+      <w:pPr>
+        <w:rPr>
+          <w:rFonts w:cstheme="minorHAnsi"/>
+          <w:sz w:val="28"/>
+          <w:szCs w:val="28"/>
+        </w:rPr>
+      </w:pPr>
+    </w:p>
+    <w:p>
+      <w:pPr>
+        <w:rPr>
+          <w:rFonts w:cstheme="minorHAnsi"/>
+          <w:sz w:val="28"/>
+          <w:szCs w:val="28"/>
+        </w:rPr>
+      </w:pPr>
+    </w:p>
+    <w:p>
+      <w:pPr>
+        <w:rPr>
+          <w:rFonts w:cstheme="minorHAnsi"/>
+          <w:sz w:val="28"/>
+          <w:szCs w:val="28"/>
+        </w:rPr>
+      </w:pPr>
+    </w:p>
+    <w:p>
+      <w:pPr>
+        <w:rPr>
+          <w:rFonts w:cstheme="minorHAnsi"/>
+          <w:sz w:val="28"/>
+          <w:szCs w:val="28"/>
+        </w:rPr>
+      </w:pPr>
+    </w:p>
+    <w:p>
+      <w:pPr>
+        <w:rPr>
+          <w:rFonts w:cstheme="minorHAnsi"/>
+          <w:sz w:val="28"/>
+          <w:szCs w:val="28"/>
+        </w:rPr>
+      </w:pPr>
+    </w:p>
+    <w:p>
+      <w:pPr>
+        <w:rPr>
+          <w:rFonts w:cstheme="minorHAnsi"/>
+          <w:sz w:val="28"/>
+          <w:szCs w:val="28"/>
+        </w:rPr>
+      </w:pPr>
+    </w:p>
+    <w:p>
+      <w:pPr>
+        <w:rPr>
+          <w:rFonts w:cstheme="minorHAnsi"/>
+          <w:sz w:val="28"/>
+          <w:szCs w:val="28"/>
+        </w:rPr>
+      </w:pPr>
+    </w:p>
+    <w:p>
+      <w:pPr>
+        <w:rPr>
+          <w:rFonts w:cstheme="minorHAnsi"/>
+          <w:sz w:val="28"/>
+          <w:szCs w:val="28"/>
+        </w:rPr>
+      </w:pPr>
+    </w:p>
+    <w:p>
+      <w:pPr>
+        <w:rPr>
+          <w:rFonts w:cstheme="minorHAnsi"/>
+          <w:sz w:val="28"/>
+          <w:szCs w:val="28"/>
+        </w:rPr>
+      </w:pPr>
+    </w:p>
+    <w:p>
+      <w:pPr>
+        <w:rPr>
+          <w:rFonts w:cstheme="minorHAnsi"/>
+          <w:sz w:val="28"/>
+          <w:szCs w:val="28"/>
+        </w:rPr>
+      </w:pPr>
+    </w:p>
+    <w:p>
+      <w:pPr>
+        <w:rPr>
+          <w:rFonts w:cstheme="minorHAnsi"/>
+          <w:sz w:val="28"/>
+          <w:szCs w:val="28"/>
+        </w:rPr>
+      </w:pPr>
+    </w:p>
+    <w:p>
+      <w:pPr>
+        <w:rPr>
+          <w:rFonts w:cstheme="minorHAnsi"/>
+          <w:sz w:val="28"/>
+          <w:szCs w:val="28"/>
+          <w:lang w:val="ru-RU"/>
+        </w:rPr>
+      </w:pPr>
+      <w:r>
+        <w:rPr>
+          <w:rFonts w:cstheme="minorHAnsi"/>
+          <w:sz w:val="28"/>
+          <w:szCs w:val="28"/>
+          <w:lang w:val="ru-RU"/>
+        </w:rPr>
+        <w:lastRenderedPageBreak/>
+        <w:t xml:space="preserve">3 </w:t>
+      </w:r>
+      <w:r>
+        <w:rPr>
+          <w:rFonts w:cstheme="minorHAnsi"/>
+          <w:sz w:val="28"/>
+          <w:szCs w:val="28"/>
+          <w:lang w:val="ru-RU"/>
+        </w:rPr>
+        <w:t>этап</w:t>
+      </w:r>
+    </w:p>
+    <w:p>
+      <w:pPr>
+        <w:spacing w:after="149" w:line="268" w:lineRule="auto"/>
+        <w:rPr>
+          <w:rFonts w:cstheme="minorHAnsi"/>
+          <w:sz w:val="28"/>
+          <w:szCs w:val="28"/>
+          <w:lang w:val="ru-RU"/>
+        </w:rPr>
+      </w:pPr>
+      <w:r>
+        <w:rPr>
+          <w:rFonts w:cstheme="minorHAnsi"/>
+          <w:sz w:val="28"/>
+          <w:szCs w:val="28"/>
+          <w:lang w:val="ru-RU"/>
+        </w:rPr>
+        <w:t>Проработка визуального интерфейса приложения</w:t>
+      </w:r>
+    </w:p>
+    <w:p>
+      <w:pPr>
+        <w:spacing w:after="149" w:line="268" w:lineRule="auto"/>
+        <w:rPr>
+          <w:rFonts w:cstheme="minorHAnsi"/>
+          <w:sz w:val="28"/>
+          <w:szCs w:val="28"/>
+          <w:lang w:val="ru-RU"/>
+        </w:rPr>
+      </w:pPr>
+    </w:p>
+    <w:p>
+      <w:pPr>
+        <w:spacing w:after="149" w:line="268" w:lineRule="auto"/>
+        <w:rPr>
+          <w:rFonts w:cstheme="minorHAnsi"/>
+          <w:sz w:val="28"/>
+          <w:szCs w:val="28"/>
+          <w:lang w:val="ru-RU"/>
+        </w:rPr>
+      </w:pPr>
+      <w:r>
+        <w:rPr>
+          <w:rFonts w:cstheme="minorHAnsi"/>
+          <w:sz w:val="28"/>
+          <w:szCs w:val="28"/>
+          <w:lang w:val="ru-RU"/>
+        </w:rPr>
+        <w:drawing>
+          <wp:inline distT="0" distB="0" distL="0" distR="0" wp14:anchorId="5DD31099" wp14:editId="3A13CB26">
+            <wp:extent cx="5867400" cy="3314700"/>
+            <wp:effectExtent l="0" t="0" r="0" b="0"/>
+            <wp:docPr id="3" name="Рисунок 3" descr="Изображение выглядит как стол&#10;&#10;Автоматически созданное описание"/>
+            <wp:cNvGraphicFramePr>
+              <a:graphicFrameLocks xmlns:a="http://schemas.openxmlformats.org/drawingml/2006/main" noChangeAspect="1"/>
+            </wp:cNvGraphicFramePr>
+            <a:graphic xmlns:a="http://schemas.openxmlformats.org/drawingml/2006/main">
+              <a:graphicData uri="http://schemas.openxmlformats.org/drawingml/2006/picture">
+                <pic:pic xmlns:pic="http://schemas.openxmlformats.org/drawingml/2006/picture">
+                  <pic:nvPicPr>
+                    <pic:cNvPr id="3" name="Рисунок 3" descr="Изображение выглядит как стол&#10;&#10;Автоматически созданное описание"/>
+                    <pic:cNvPicPr/>
+                  </pic:nvPicPr>
+                  <pic:blipFill rotWithShape="1">
+                    <a:blip r:embed="rId17"/>
+                    <a:srcRect l="1" t="11022" r="1282" b="1803"/>
+                    <a:stretch/>
+                  </pic:blipFill>
+                  <pic:spPr bwMode="auto">
+                    <a:xfrm>
+                      <a:off x="0" y="0"/>
+                      <a:ext cx="5867400" cy="3314700"/>
+                    </a:xfrm>
+                    <a:prstGeom prst="rect">
+                      <a:avLst/>
+                    </a:prstGeom>
+                    <a:ln>
+                      <a:noFill/>
+                    </a:ln>
+                    <a:extLst>
+                      <a:ext uri="{53640926-AAD7-44D8-BBD7-CCE9431645EC}">
+                        <a14:shadowObscured xmlns:a14="http://schemas.microsoft.com/office/drawing/2010/main"/>
+                      </a:ext>
+                    </a:extLst>
+                  </pic:spPr>
+                </pic:pic>
+              </a:graphicData>
+            </a:graphic>
+          </wp:inline>
+        </w:drawing>
+      </w:r>
+    </w:p>
+    <w:p>
+      <w:pPr>
+        <w:spacing w:after="149" w:line="268" w:lineRule="auto"/>
+        <w:rPr>
+          <w:rFonts w:cstheme="minorHAnsi"/>
+          <w:sz w:val="28"/>
+          <w:szCs w:val="28"/>
+          <w:lang w:val="ru-RU"/>
+        </w:rPr>
+      </w:pPr>
+      <w:r>
+        <w:rPr>
+          <w:rFonts w:cstheme="minorHAnsi"/>
+          <w:sz w:val="28"/>
+          <w:szCs w:val="28"/>
+          <w:lang w:val="ru-RU"/>
+        </w:rPr>
+        <w:drawing>
+          <wp:inline distT="0" distB="0" distL="0" distR="0" wp14:anchorId="5A16B6D8" wp14:editId="0E162816">
+            <wp:extent cx="5943600" cy="3733165"/>
+            <wp:effectExtent l="0" t="0" r="0" b="635"/>
+            <wp:docPr id="10" name="Рисунок 10"/>
+            <wp:cNvGraphicFramePr>
+              <a:graphicFrameLocks xmlns:a="http://schemas.openxmlformats.org/drawingml/2006/main" noChangeAspect="1"/>
+            </wp:cNvGraphicFramePr>
+            <a:graphic xmlns:a="http://schemas.openxmlformats.org/drawingml/2006/main">
+              <a:graphicData uri="http://schemas.openxmlformats.org/drawingml/2006/picture">
+                <pic:pic xmlns:pic="http://schemas.openxmlformats.org/drawingml/2006/picture">
+                  <pic:nvPicPr>
+                    <pic:cNvPr id="1" name=""/>
+                    <pic:cNvPicPr/>
+                  </pic:nvPicPr>
+                  <pic:blipFill>
+                    <a:blip r:embed="rId18"/>
+                    <a:stretch>
+                      <a:fillRect/>
+                    </a:stretch>
+                  </pic:blipFill>
+                  <pic:spPr>
+                    <a:xfrm>
+                      <a:off x="0" y="0"/>
+                      <a:ext cx="5943600" cy="3733165"/>
+                    </a:xfrm>
+                    <a:prstGeom prst="rect">
+                      <a:avLst/>
+                    </a:prstGeom>
+                  </pic:spPr>
+                </pic:pic>
+              </a:graphicData>
+            </a:graphic>
+          </wp:inline>
+        </w:drawing>
+      </w:r>
+    </w:p>
+    <w:p>
+      <w:pPr>
+        <w:rPr>
+          <w:rFonts w:cstheme="minorHAnsi"/>
+          <w:sz w:val="28"/>
+          <w:szCs w:val="28"/>
+          <w:lang w:val="ru-RU"/>
+        </w:rPr>
+      </w:pPr>
+    </w:p>
+    <w:p>
+      <w:pPr>
+        <w:rPr>
+          <w:rFonts w:cstheme="minorHAnsi"/>
+          <w:sz w:val="28"/>
+          <w:szCs w:val="28"/>
+          <w:lang w:val="ru-RU"/>
+        </w:rPr>
+      </w:pPr>
+      <w:r>
+        <w:rPr>
+          <w:rFonts w:cstheme="minorHAnsi"/>
+          <w:sz w:val="28"/>
+          <w:szCs w:val="28"/>
+          <w:lang w:val="ru-RU"/>
+        </w:rPr>
+        <w:t xml:space="preserve">4 этап </w:t>
+      </w:r>
+    </w:p>
+    <w:p>
+      <w:pPr>
+        <w:rPr>
+          <w:rFonts w:cstheme="minorHAnsi"/>
+          <w:sz w:val="28"/>
+          <w:szCs w:val="28"/>
+          <w:lang w:val="ru-RU"/>
+        </w:rPr>
+      </w:pPr>
+      <w:r>
+        <w:rPr>
+          <w:rFonts w:cstheme="minorHAnsi"/>
+          <w:sz w:val="28"/>
+          <w:szCs w:val="28"/>
+          <w:lang w:val="ru-RU"/>
+        </w:rPr>
+        <w:drawing>
+          <wp:inline distT="0" distB="0" distL="0" distR="0" wp14:anchorId="3181A1E9" wp14:editId="5F29CEC3">
+            <wp:extent cx="5943600" cy="3315335"/>
+            <wp:effectExtent l="0" t="0" r="0" b="0"/>
+            <wp:docPr id="11" name="Рисунок 11"/>
+            <wp:cNvGraphicFramePr>
+              <a:graphicFrameLocks xmlns:a="http://schemas.openxmlformats.org/drawingml/2006/main" noChangeAspect="1"/>
+            </wp:cNvGraphicFramePr>
+            <a:graphic xmlns:a="http://schemas.openxmlformats.org/drawingml/2006/main">
+              <a:graphicData uri="http://schemas.openxmlformats.org/drawingml/2006/picture">
+                <pic:pic xmlns:pic="http://schemas.openxmlformats.org/drawingml/2006/picture">
+                  <pic:nvPicPr>
+                    <pic:cNvPr id="1" name=""/>
+                    <pic:cNvPicPr/>
+                  </pic:nvPicPr>
+                  <pic:blipFill>
+                    <a:blip r:embed="rId19"/>
+                    <a:stretch>
+                      <a:fillRect/>
+                    </a:stretch>
+                  </pic:blipFill>
+                  <pic:spPr>
+                    <a:xfrm>
+                      <a:off x="0" y="0"/>
+                      <a:ext cx="5943600" cy="3315335"/>
+                    </a:xfrm>
+                    <a:prstGeom prst="rect">
+                      <a:avLst/>
+                    </a:prstGeom>
+                  </pic:spPr>
+                </pic:pic>
+              </a:graphicData>
+            </a:graphic>
+          </wp:inline>
+        </w:drawing>
+      </w:r>
+    </w:p>
+    <w:p>
+      <w:pPr>
+        <w:rPr>
+          <w:rFonts w:cstheme="minorHAnsi"/>
+          <w:sz w:val="28"/>
+          <w:szCs w:val="28"/>
+          <w:lang w:val="ru-RU"/>
+        </w:rPr>
+      </w:pPr>
+    </w:p>
+    <w:p>
+      <w:pPr>
+        <w:rPr>
+          <w:rFonts w:cstheme="minorHAnsi"/>
+          <w:sz w:val="28"/>
+          <w:szCs w:val="28"/>
+          <w:lang w:val="ru-RU"/>
         </w:rPr>
       </w:pPr>
     </w:p>
@@ -1154,7 +1889,7 @@
 </file>
 
 <file path=word/endnotes.xml><?xml version="1.0" encoding="utf-8"?>
-<w:endnotes xmlns:wpc="http://schemas.microsoft.com/office/word/2010/wordprocessingCanvas" xmlns:cx="http://schemas.microsoft.com/office/drawing/2014/chartex" xmlns:cx1="http://schemas.microsoft.com/office/drawing/2015/9/8/chartex" xmlns:cx2="http://schemas.microsoft.com/office/drawing/2015/10/21/chartex" xmlns:cx3="http://schemas.microsoft.com/office/drawing/2016/5/9/chartex" xmlns:cx4="http://schemas.microsoft.com/office/drawing/2016/5/10/chartex" xmlns:cx5="http://schemas.microsoft.com/office/drawing/2016/5/11/chartex" xmlns:cx6="http://schemas.microsoft.com/office/drawing/2016/5/12/chartex" xmlns:cx7="http://schemas.microsoft.com/office/drawing/2016/5/13/chartex" xmlns:cx8="http://schemas.microsoft.com/office/drawing/2016/5/14/chartex" xmlns:mc="http://schemas.openxmlformats.org/markup-compatibility/2006" xmlns:aink="http://schemas.microsoft.com/office/drawing/2016/ink" xmlns:am3d="http://schemas.microsoft.com/office/drawing/2017/model3d" xmlns:o="urn:schemas-microsoft-com:office:office" xmlns:r="http://schemas.openxmlformats.org/officeDocument/2006/relationships" xmlns:m="http://schemas.openxmlformats.org/officeDocument/2006/math" xmlns:v="urn:schemas-microsoft-com:vml" xmlns:wp14="http://schemas.microsoft.com/office/word/2010/wordprocessingDrawing" xmlns:wp="http://schemas.openxmlformats.org/drawingml/2006/wordprocessingDrawing" xmlns:w10="urn:schemas-microsoft-com:office:word" xmlns:w="http://schemas.openxmlformats.org/wordprocessingml/2006/main" xmlns:w14="http://schemas.microsoft.com/office/word/2010/wordml" xmlns:w15="http://schemas.microsoft.com/office/word/2012/wordml" xmlns:w16cex="http://schemas.microsoft.com/office/word/2018/wordml/cex" xmlns:w16cid="http://schemas.microsoft.com/office/word/2016/wordml/cid" xmlns:w16="http://schemas.microsoft.com/office/word/2018/wordml" xmlns:w16sdtdh="http://schemas.microsoft.com/office/word/2020/wordml/sdtdatahash" xmlns:w16se="http://schemas.microsoft.com/office/word/2015/wordml/symex" xmlns:wpg="http://schemas.microsoft.com/office/word/2010/wordprocessingGroup" xmlns:wpi="http://schemas.microsoft.com/office/word/2010/wordprocessingInk" xmlns:wne="http://schemas.microsoft.com/office/word/2006/wordml" xmlns:wps="http://schemas.microsoft.com/office/word/2010/wordprocessingShape" mc:Ignorable="w14 w15 w16se w16cid w16 w16cex w16sdtdh wp14">
+<w:endnotes xmlns:wpc="http://schemas.microsoft.com/office/word/2010/wordprocessingCanvas" xmlns:cx="http://schemas.microsoft.com/office/drawing/2014/chartex" xmlns:cx1="http://schemas.microsoft.com/office/drawing/2015/9/8/chartex" xmlns:cx2="http://schemas.microsoft.com/office/drawing/2015/10/21/chartex" xmlns:cx3="http://schemas.microsoft.com/office/drawing/2016/5/9/chartex" xmlns:cx4="http://schemas.microsoft.com/office/drawing/2016/5/10/chartex" xmlns:cx5="http://schemas.microsoft.com/office/drawing/2016/5/11/chartex" xmlns:cx6="http://schemas.microsoft.com/office/drawing/2016/5/12/chartex" xmlns:cx7="http://schemas.microsoft.com/office/drawing/2016/5/13/chartex" xmlns:cx8="http://schemas.microsoft.com/office/drawing/2016/5/14/chartex" xmlns:mc="http://schemas.openxmlformats.org/markup-compatibility/2006" xmlns:aink="http://schemas.microsoft.com/office/drawing/2016/ink" xmlns:am3d="http://schemas.microsoft.com/office/drawing/2017/model3d" xmlns:o="urn:schemas-microsoft-com:office:office" xmlns:oel="http://schemas.microsoft.com/office/2019/extlst" xmlns:r="http://schemas.openxmlformats.org/officeDocument/2006/relationships" xmlns:m="http://schemas.openxmlformats.org/officeDocument/2006/math" xmlns:v="urn:schemas-microsoft-com:vml" xmlns:wp14="http://schemas.microsoft.com/office/word/2010/wordprocessingDrawing" xmlns:wp="http://schemas.openxmlformats.org/drawingml/2006/wordprocessingDrawing" xmlns:w10="urn:schemas-microsoft-com:office:word" xmlns:w="http://schemas.openxmlformats.org/wordprocessingml/2006/main" xmlns:w14="http://schemas.microsoft.com/office/word/2010/wordml" xmlns:w15="http://schemas.microsoft.com/office/word/2012/wordml" xmlns:w16cex="http://schemas.microsoft.com/office/word/2018/wordml/cex" xmlns:w16cid="http://schemas.microsoft.com/office/word/2016/wordml/cid" xmlns:w16="http://schemas.microsoft.com/office/word/2018/wordml" xmlns:w16sdtdh="http://schemas.microsoft.com/office/word/2020/wordml/sdtdatahash" xmlns:w16se="http://schemas.microsoft.com/office/word/2015/wordml/symex" xmlns:wpg="http://schemas.microsoft.com/office/word/2010/wordprocessingGroup" xmlns:wpi="http://schemas.microsoft.com/office/word/2010/wordprocessingInk" xmlns:wne="http://schemas.microsoft.com/office/word/2006/wordml" xmlns:wps="http://schemas.microsoft.com/office/word/2010/wordprocessingShape" mc:Ignorable="w14 w15 w16se w16cid w16 w16cex w16sdtdh wp14">
   <w:endnote w:type="separator" w:id="-1">
     <w:p>
       <w:pPr>
@@ -1179,7 +1914,7 @@
 </file>
 
 <file path=word/footnotes.xml><?xml version="1.0" encoding="utf-8"?>
-<w:footnotes xmlns:wpc="http://schemas.microsoft.com/office/word/2010/wordprocessingCanvas" xmlns:cx="http://schemas.microsoft.com/office/drawing/2014/chartex" xmlns:cx1="http://schemas.microsoft.com/office/drawing/2015/9/8/chartex" xmlns:cx2="http://schemas.microsoft.com/office/drawing/2015/10/21/chartex" xmlns:cx3="http://schemas.microsoft.com/office/drawing/2016/5/9/chartex" xmlns:cx4="http://schemas.microsoft.com/office/drawing/2016/5/10/chartex" xmlns:cx5="http://schemas.microsoft.com/office/drawing/2016/5/11/chartex" xmlns:cx6="http://schemas.microsoft.com/office/drawing/2016/5/12/chartex" xmlns:cx7="http://schemas.microsoft.com/office/drawing/2016/5/13/chartex" xmlns:cx8="http://schemas.microsoft.com/office/drawing/2016/5/14/chartex" xmlns:mc="http://schemas.openxmlformats.org/markup-compatibility/2006" xmlns:aink="http://schemas.microsoft.com/office/drawing/2016/ink" xmlns:am3d="http://schemas.microsoft.com/office/drawing/2017/model3d" xmlns:o="urn:schemas-microsoft-com:office:office" xmlns:r="http://schemas.openxmlformats.org/officeDocument/2006/relationships" xmlns:m="http://schemas.openxmlformats.org/officeDocument/2006/math" xmlns:v="urn:schemas-microsoft-com:vml" xmlns:wp14="http://schemas.microsoft.com/office/word/2010/wordprocessingDrawing" xmlns:wp="http://schemas.openxmlformats.org/drawingml/2006/wordprocessingDrawing" xmlns:w10="urn:schemas-microsoft-com:office:word" xmlns:w="http://schemas.openxmlformats.org/wordprocessingml/2006/main" xmlns:w14="http://schemas.microsoft.com/office/word/2010/wordml" xmlns:w15="http://schemas.microsoft.com/office/word/2012/wordml" xmlns:w16cex="http://schemas.microsoft.com/office/word/2018/wordml/cex" xmlns:w16cid="http://schemas.microsoft.com/office/word/2016/wordml/cid" xmlns:w16="http://schemas.microsoft.com/office/word/2018/wordml" xmlns:w16sdtdh="http://schemas.microsoft.com/office/word/2020/wordml/sdtdatahash" xmlns:w16se="http://schemas.microsoft.com/office/word/2015/wordml/symex" xmlns:wpg="http://schemas.microsoft.com/office/word/2010/wordprocessingGroup" xmlns:wpi="http://schemas.microsoft.com/office/word/2010/wordprocessingInk" xmlns:wne="http://schemas.microsoft.com/office/word/2006/wordml" xmlns:wps="http://schemas.microsoft.com/office/word/2010/wordprocessingShape" mc:Ignorable="w14 w15 w16se w16cid w16 w16cex w16sdtdh wp14">
+<w:footnotes xmlns:wpc="http://schemas.microsoft.com/office/word/2010/wordprocessingCanvas" xmlns:cx="http://schemas.microsoft.com/office/drawing/2014/chartex" xmlns:cx1="http://schemas.microsoft.com/office/drawing/2015/9/8/chartex" xmlns:cx2="http://schemas.microsoft.com/office/drawing/2015/10/21/chartex" xmlns:cx3="http://schemas.microsoft.com/office/drawing/2016/5/9/chartex" xmlns:cx4="http://schemas.microsoft.com/office/drawing/2016/5/10/chartex" xmlns:cx5="http://schemas.microsoft.com/office/drawing/2016/5/11/chartex" xmlns:cx6="http://schemas.microsoft.com/office/drawing/2016/5/12/chartex" xmlns:cx7="http://schemas.microsoft.com/office/drawing/2016/5/13/chartex" xmlns:cx8="http://schemas.microsoft.com/office/drawing/2016/5/14/chartex" xmlns:mc="http://schemas.openxmlformats.org/markup-compatibility/2006" xmlns:aink="http://schemas.microsoft.com/office/drawing/2016/ink" xmlns:am3d="http://schemas.microsoft.com/office/drawing/2017/model3d" xmlns:o="urn:schemas-microsoft-com:office:office" xmlns:oel="http://schemas.microsoft.com/office/2019/extlst" xmlns:r="http://schemas.openxmlformats.org/officeDocument/2006/relationships" xmlns:m="http://schemas.openxmlformats.org/officeDocument/2006/math" xmlns:v="urn:schemas-microsoft-com:vml" xmlns:wp14="http://schemas.microsoft.com/office/word/2010/wordprocessingDrawing" xmlns:wp="http://schemas.openxmlformats.org/drawingml/2006/wordprocessingDrawing" xmlns:w10="urn:schemas-microsoft-com:office:word" xmlns:w="http://schemas.openxmlformats.org/wordprocessingml/2006/main" xmlns:w14="http://schemas.microsoft.com/office/word/2010/wordml" xmlns:w15="http://schemas.microsoft.com/office/word/2012/wordml" xmlns:w16cex="http://schemas.microsoft.com/office/word/2018/wordml/cex" xmlns:w16cid="http://schemas.microsoft.com/office/word/2016/wordml/cid" xmlns:w16="http://schemas.microsoft.com/office/word/2018/wordml" xmlns:w16sdtdh="http://schemas.microsoft.com/office/word/2020/wordml/sdtdatahash" xmlns:w16se="http://schemas.microsoft.com/office/word/2015/wordml/symex" xmlns:wpg="http://schemas.microsoft.com/office/word/2010/wordprocessingGroup" xmlns:wpi="http://schemas.microsoft.com/office/word/2010/wordprocessingInk" xmlns:wne="http://schemas.microsoft.com/office/word/2006/wordml" xmlns:wps="http://schemas.microsoft.com/office/word/2010/wordprocessingShape" mc:Ignorable="w14 w15 w16se w16cid w16 w16cex w16sdtdh wp14">
   <w:footnote w:type="separator" w:id="-1">
     <w:p>
       <w:pPr>
@@ -1204,8 +1939,432 @@
 </file>
 
 <file path=word/numbering.xml><?xml version="1.0" encoding="utf-8"?>
-<w:numbering xmlns:wpc="http://schemas.microsoft.com/office/word/2010/wordprocessingCanvas" xmlns:cx="http://schemas.microsoft.com/office/drawing/2014/chartex" xmlns:cx1="http://schemas.microsoft.com/office/drawing/2015/9/8/chartex" xmlns:cx2="http://schemas.microsoft.com/office/drawing/2015/10/21/chartex" xmlns:cx3="http://schemas.microsoft.com/office/drawing/2016/5/9/chartex" xmlns:cx4="http://schemas.microsoft.com/office/drawing/2016/5/10/chartex" xmlns:cx5="http://schemas.microsoft.com/office/drawing/2016/5/11/chartex" xmlns:cx6="http://schemas.microsoft.com/office/drawing/2016/5/12/chartex" xmlns:cx7="http://schemas.microsoft.com/office/drawing/2016/5/13/chartex" xmlns:cx8="http://schemas.microsoft.com/office/drawing/2016/5/14/chartex" xmlns:mc="http://schemas.openxmlformats.org/markup-compatibility/2006" xmlns:aink="http://schemas.microsoft.com/office/drawing/2016/ink" xmlns:am3d="http://schemas.microsoft.com/office/drawing/2017/model3d" xmlns:o="urn:schemas-microsoft-com:office:office" xmlns:r="http://schemas.openxmlformats.org/officeDocument/2006/relationships" xmlns:m="http://schemas.openxmlformats.org/officeDocument/2006/math" xmlns:v="urn:schemas-microsoft-com:vml" xmlns:wp14="http://schemas.microsoft.com/office/word/2010/wordprocessingDrawing" xmlns:wp="http://schemas.openxmlformats.org/drawingml/2006/wordprocessingDrawing" xmlns:w10="urn:schemas-microsoft-com:office:word" xmlns:w="http://schemas.openxmlformats.org/wordprocessingml/2006/main" xmlns:w14="http://schemas.microsoft.com/office/word/2010/wordml" xmlns:w15="http://schemas.microsoft.com/office/word/2012/wordml" xmlns:w16cex="http://schemas.microsoft.com/office/word/2018/wordml/cex" xmlns:w16cid="http://schemas.microsoft.com/office/word/2016/wordml/cid" xmlns:w16="http://schemas.microsoft.com/office/word/2018/wordml" xmlns:w16sdtdh="http://schemas.microsoft.com/office/word/2020/wordml/sdtdatahash" xmlns:w16se="http://schemas.microsoft.com/office/word/2015/wordml/symex" xmlns:wpg="http://schemas.microsoft.com/office/word/2010/wordprocessingGroup" xmlns:wpi="http://schemas.microsoft.com/office/word/2010/wordprocessingInk" xmlns:wne="http://schemas.microsoft.com/office/word/2006/wordml" xmlns:wps="http://schemas.microsoft.com/office/word/2010/wordprocessingShape" mc:Ignorable="w14 w15 w16se w16cid w16 w16cex w16sdtdh wp14">
+<w:numbering xmlns:wpc="http://schemas.microsoft.com/office/word/2010/wordprocessingCanvas" xmlns:cx="http://schemas.microsoft.com/office/drawing/2014/chartex" xmlns:cx1="http://schemas.microsoft.com/office/drawing/2015/9/8/chartex" xmlns:cx2="http://schemas.microsoft.com/office/drawing/2015/10/21/chartex" xmlns:cx3="http://schemas.microsoft.com/office/drawing/2016/5/9/chartex" xmlns:cx4="http://schemas.microsoft.com/office/drawing/2016/5/10/chartex" xmlns:cx5="http://schemas.microsoft.com/office/drawing/2016/5/11/chartex" xmlns:cx6="http://schemas.microsoft.com/office/drawing/2016/5/12/chartex" xmlns:cx7="http://schemas.microsoft.com/office/drawing/2016/5/13/chartex" xmlns:cx8="http://schemas.microsoft.com/office/drawing/2016/5/14/chartex" xmlns:mc="http://schemas.openxmlformats.org/markup-compatibility/2006" xmlns:aink="http://schemas.microsoft.com/office/drawing/2016/ink" xmlns:am3d="http://schemas.microsoft.com/office/drawing/2017/model3d" xmlns:o="urn:schemas-microsoft-com:office:office" xmlns:oel="http://schemas.microsoft.com/office/2019/extlst" xmlns:r="http://schemas.openxmlformats.org/officeDocument/2006/relationships" xmlns:m="http://schemas.openxmlformats.org/officeDocument/2006/math" xmlns:v="urn:schemas-microsoft-com:vml" xmlns:wp14="http://schemas.microsoft.com/office/word/2010/wordprocessingDrawing" xmlns:wp="http://schemas.openxmlformats.org/drawingml/2006/wordprocessingDrawing" xmlns:w10="urn:schemas-microsoft-com:office:word" xmlns:w="http://schemas.openxmlformats.org/wordprocessingml/2006/main" xmlns:w14="http://schemas.microsoft.com/office/word/2010/wordml" xmlns:w15="http://schemas.microsoft.com/office/word/2012/wordml" xmlns:w16cex="http://schemas.microsoft.com/office/word/2018/wordml/cex" xmlns:w16cid="http://schemas.microsoft.com/office/word/2016/wordml/cid" xmlns:w16="http://schemas.microsoft.com/office/word/2018/wordml" xmlns:w16sdtdh="http://schemas.microsoft.com/office/word/2020/wordml/sdtdatahash" xmlns:w16se="http://schemas.microsoft.com/office/word/2015/wordml/symex" xmlns:wpg="http://schemas.microsoft.com/office/word/2010/wordprocessingGroup" xmlns:wpi="http://schemas.microsoft.com/office/word/2010/wordprocessingInk" xmlns:wne="http://schemas.microsoft.com/office/word/2006/wordml" xmlns:wps="http://schemas.microsoft.com/office/word/2010/wordprocessingShape" mc:Ignorable="w14 w15 w16se w16cid w16 w16cex w16sdtdh wp14">
   <w:abstractNum w:abstractNumId="0" w15:restartNumberingAfterBreak="0">
+    <w:nsid w:val="02327796"/>
+    <w:multiLevelType w:val="hybridMultilevel"/>
+    <w:tmpl w:val="0640029E"/>
+    <w:lvl w:ilvl="0" w:tplc="D7206112">
+      <w:start w:val="1"/>
+      <w:numFmt w:val="decimal"/>
+      <w:lvlText w:val="%1."/>
+      <w:lvlJc w:val="left"/>
+      <w:pPr>
+        <w:ind w:left="705" w:firstLine="0"/>
+      </w:pPr>
+      <w:rPr>
+        <w:rFonts w:ascii="Times New Roman" w:eastAsia="Times New Roman" w:hAnsi="Times New Roman" w:cs="Times New Roman"/>
+        <w:b w:val="0"/>
+        <w:i w:val="0"/>
+        <w:strike w:val="0"/>
+        <w:dstrike w:val="0"/>
+        <w:color w:val="000000"/>
+        <w:sz w:val="24"/>
+        <w:szCs w:val="24"/>
+        <w:u w:val="none" w:color="000000"/>
+        <w:effect w:val="none"/>
+        <w:bdr w:val="none" w:sz="0" w:space="0" w:color="auto" w:frame="1"/>
+        <w:vertAlign w:val="baseline"/>
+      </w:rPr>
+    </w:lvl>
+    <w:lvl w:ilvl="1" w:tplc="5394AF2A">
+      <w:start w:val="1"/>
+      <w:numFmt w:val="lowerLetter"/>
+      <w:lvlText w:val="%2"/>
+      <w:lvlJc w:val="left"/>
+      <w:pPr>
+        <w:ind w:left="1440" w:firstLine="0"/>
+      </w:pPr>
+      <w:rPr>
+        <w:rFonts w:ascii="Times New Roman" w:eastAsia="Times New Roman" w:hAnsi="Times New Roman" w:cs="Times New Roman"/>
+        <w:b w:val="0"/>
+        <w:i w:val="0"/>
+        <w:strike w:val="0"/>
+        <w:dstrike w:val="0"/>
+        <w:color w:val="000000"/>
+        <w:sz w:val="24"/>
+        <w:szCs w:val="24"/>
+        <w:u w:val="none" w:color="000000"/>
+        <w:effect w:val="none"/>
+        <w:bdr w:val="none" w:sz="0" w:space="0" w:color="auto" w:frame="1"/>
+        <w:vertAlign w:val="baseline"/>
+      </w:rPr>
+    </w:lvl>
+    <w:lvl w:ilvl="2" w:tplc="5CC43200">
+      <w:start w:val="1"/>
+      <w:numFmt w:val="lowerRoman"/>
+      <w:lvlText w:val="%3"/>
+      <w:lvlJc w:val="left"/>
+      <w:pPr>
+        <w:ind w:left="2160" w:firstLine="0"/>
+      </w:pPr>
+      <w:rPr>
+        <w:rFonts w:ascii="Times New Roman" w:eastAsia="Times New Roman" w:hAnsi="Times New Roman" w:cs="Times New Roman"/>
+        <w:b w:val="0"/>
+        <w:i w:val="0"/>
+        <w:strike w:val="0"/>
+        <w:dstrike w:val="0"/>
+        <w:color w:val="000000"/>
+        <w:sz w:val="24"/>
+        <w:szCs w:val="24"/>
+        <w:u w:val="none" w:color="000000"/>
+        <w:effect w:val="none"/>
+        <w:bdr w:val="none" w:sz="0" w:space="0" w:color="auto" w:frame="1"/>
+        <w:vertAlign w:val="baseline"/>
+      </w:rPr>
+    </w:lvl>
+    <w:lvl w:ilvl="3" w:tplc="9914435E">
+      <w:start w:val="1"/>
+      <w:numFmt w:val="decimal"/>
+      <w:lvlText w:val="%4"/>
+      <w:lvlJc w:val="left"/>
+      <w:pPr>
+        <w:ind w:left="2880" w:firstLine="0"/>
+      </w:pPr>
+      <w:rPr>
+        <w:rFonts w:ascii="Times New Roman" w:eastAsia="Times New Roman" w:hAnsi="Times New Roman" w:cs="Times New Roman"/>
+        <w:b w:val="0"/>
+        <w:i w:val="0"/>
+        <w:strike w:val="0"/>
+        <w:dstrike w:val="0"/>
+        <w:color w:val="000000"/>
+        <w:sz w:val="24"/>
+        <w:szCs w:val="24"/>
+        <w:u w:val="none" w:color="000000"/>
+        <w:effect w:val="none"/>
+        <w:bdr w:val="none" w:sz="0" w:space="0" w:color="auto" w:frame="1"/>
+        <w:vertAlign w:val="baseline"/>
+      </w:rPr>
+    </w:lvl>
+    <w:lvl w:ilvl="4" w:tplc="D97C040E">
+      <w:start w:val="1"/>
+      <w:numFmt w:val="lowerLetter"/>
+      <w:lvlText w:val="%5"/>
+      <w:lvlJc w:val="left"/>
+      <w:pPr>
+        <w:ind w:left="3600" w:firstLine="0"/>
+      </w:pPr>
+      <w:rPr>
+        <w:rFonts w:ascii="Times New Roman" w:eastAsia="Times New Roman" w:hAnsi="Times New Roman" w:cs="Times New Roman"/>
+        <w:b w:val="0"/>
+        <w:i w:val="0"/>
+        <w:strike w:val="0"/>
+        <w:dstrike w:val="0"/>
+        <w:color w:val="000000"/>
+        <w:sz w:val="24"/>
+        <w:szCs w:val="24"/>
+        <w:u w:val="none" w:color="000000"/>
+        <w:effect w:val="none"/>
+        <w:bdr w:val="none" w:sz="0" w:space="0" w:color="auto" w:frame="1"/>
+        <w:vertAlign w:val="baseline"/>
+      </w:rPr>
+    </w:lvl>
+    <w:lvl w:ilvl="5" w:tplc="FD2C0FB8">
+      <w:start w:val="1"/>
+      <w:numFmt w:val="lowerRoman"/>
+      <w:lvlText w:val="%6"/>
+      <w:lvlJc w:val="left"/>
+      <w:pPr>
+        <w:ind w:left="4320" w:firstLine="0"/>
+      </w:pPr>
+      <w:rPr>
+        <w:rFonts w:ascii="Times New Roman" w:eastAsia="Times New Roman" w:hAnsi="Times New Roman" w:cs="Times New Roman"/>
+        <w:b w:val="0"/>
+        <w:i w:val="0"/>
+        <w:strike w:val="0"/>
+        <w:dstrike w:val="0"/>
+        <w:color w:val="000000"/>
+        <w:sz w:val="24"/>
+        <w:szCs w:val="24"/>
+        <w:u w:val="none" w:color="000000"/>
+        <w:effect w:val="none"/>
+        <w:bdr w:val="none" w:sz="0" w:space="0" w:color="auto" w:frame="1"/>
+        <w:vertAlign w:val="baseline"/>
+      </w:rPr>
+    </w:lvl>
+    <w:lvl w:ilvl="6" w:tplc="51905800">
+      <w:start w:val="1"/>
+      <w:numFmt w:val="decimal"/>
+      <w:lvlText w:val="%7"/>
+      <w:lvlJc w:val="left"/>
+      <w:pPr>
+        <w:ind w:left="5040" w:firstLine="0"/>
+      </w:pPr>
+      <w:rPr>
+        <w:rFonts w:ascii="Times New Roman" w:eastAsia="Times New Roman" w:hAnsi="Times New Roman" w:cs="Times New Roman"/>
+        <w:b w:val="0"/>
+        <w:i w:val="0"/>
+        <w:strike w:val="0"/>
+        <w:dstrike w:val="0"/>
+        <w:color w:val="000000"/>
+        <w:sz w:val="24"/>
+        <w:szCs w:val="24"/>
+        <w:u w:val="none" w:color="000000"/>
+        <w:effect w:val="none"/>
+        <w:bdr w:val="none" w:sz="0" w:space="0" w:color="auto" w:frame="1"/>
+        <w:vertAlign w:val="baseline"/>
+      </w:rPr>
+    </w:lvl>
+    <w:lvl w:ilvl="7" w:tplc="91E216E0">
+      <w:start w:val="1"/>
+      <w:numFmt w:val="lowerLetter"/>
+      <w:lvlText w:val="%8"/>
+      <w:lvlJc w:val="left"/>
+      <w:pPr>
+        <w:ind w:left="5760" w:firstLine="0"/>
+      </w:pPr>
+      <w:rPr>
+        <w:rFonts w:ascii="Times New Roman" w:eastAsia="Times New Roman" w:hAnsi="Times New Roman" w:cs="Times New Roman"/>
+        <w:b w:val="0"/>
+        <w:i w:val="0"/>
+        <w:strike w:val="0"/>
+        <w:dstrike w:val="0"/>
+        <w:color w:val="000000"/>
+        <w:sz w:val="24"/>
+        <w:szCs w:val="24"/>
+        <w:u w:val="none" w:color="000000"/>
+        <w:effect w:val="none"/>
+        <w:bdr w:val="none" w:sz="0" w:space="0" w:color="auto" w:frame="1"/>
+        <w:vertAlign w:val="baseline"/>
+      </w:rPr>
+    </w:lvl>
+    <w:lvl w:ilvl="8" w:tplc="DA72F0B2">
+      <w:start w:val="1"/>
+      <w:numFmt w:val="lowerRoman"/>
+      <w:lvlText w:val="%9"/>
+      <w:lvlJc w:val="left"/>
+      <w:pPr>
+        <w:ind w:left="6480" w:firstLine="0"/>
+      </w:pPr>
+      <w:rPr>
+        <w:rFonts w:ascii="Times New Roman" w:eastAsia="Times New Roman" w:hAnsi="Times New Roman" w:cs="Times New Roman"/>
+        <w:b w:val="0"/>
+        <w:i w:val="0"/>
+        <w:strike w:val="0"/>
+        <w:dstrike w:val="0"/>
+        <w:color w:val="000000"/>
+        <w:sz w:val="24"/>
+        <w:szCs w:val="24"/>
+        <w:u w:val="none" w:color="000000"/>
+        <w:effect w:val="none"/>
+        <w:bdr w:val="none" w:sz="0" w:space="0" w:color="auto" w:frame="1"/>
+        <w:vertAlign w:val="baseline"/>
+      </w:rPr>
+    </w:lvl>
+  </w:abstractNum>
+  <w:abstractNum w:abstractNumId="1" w15:restartNumberingAfterBreak="0">
+    <w:nsid w:val="0450259B"/>
+    <w:multiLevelType w:val="hybridMultilevel"/>
+    <w:tmpl w:val="0640029E"/>
+    <w:lvl w:ilvl="0" w:tplc="FFFFFFFF">
+      <w:start w:val="1"/>
+      <w:numFmt w:val="decimal"/>
+      <w:lvlText w:val="%1."/>
+      <w:lvlJc w:val="left"/>
+      <w:pPr>
+        <w:ind w:left="705" w:firstLine="0"/>
+      </w:pPr>
+      <w:rPr>
+        <w:rFonts w:ascii="Times New Roman" w:eastAsia="Times New Roman" w:hAnsi="Times New Roman" w:cs="Times New Roman"/>
+        <w:b w:val="0"/>
+        <w:i w:val="0"/>
+        <w:strike w:val="0"/>
+        <w:dstrike w:val="0"/>
+        <w:color w:val="000000"/>
+        <w:sz w:val="24"/>
+        <w:szCs w:val="24"/>
+        <w:u w:val="none" w:color="000000"/>
+        <w:effect w:val="none"/>
+        <w:bdr w:val="none" w:sz="0" w:space="0" w:color="auto" w:frame="1"/>
+        <w:vertAlign w:val="baseline"/>
+      </w:rPr>
+    </w:lvl>
+    <w:lvl w:ilvl="1" w:tplc="FFFFFFFF">
+      <w:start w:val="1"/>
+      <w:numFmt w:val="lowerLetter"/>
+      <w:lvlText w:val="%2"/>
+      <w:lvlJc w:val="left"/>
+      <w:pPr>
+        <w:ind w:left="1440" w:firstLine="0"/>
+      </w:pPr>
+      <w:rPr>
+        <w:rFonts w:ascii="Times New Roman" w:eastAsia="Times New Roman" w:hAnsi="Times New Roman" w:cs="Times New Roman"/>
+        <w:b w:val="0"/>
+        <w:i w:val="0"/>
+        <w:strike w:val="0"/>
+        <w:dstrike w:val="0"/>
+        <w:color w:val="000000"/>
+        <w:sz w:val="24"/>
+        <w:szCs w:val="24"/>
+        <w:u w:val="none" w:color="000000"/>
+        <w:effect w:val="none"/>
+        <w:bdr w:val="none" w:sz="0" w:space="0" w:color="auto" w:frame="1"/>
+        <w:vertAlign w:val="baseline"/>
+      </w:rPr>
+    </w:lvl>
+    <w:lvl w:ilvl="2" w:tplc="FFFFFFFF">
+      <w:start w:val="1"/>
+      <w:numFmt w:val="lowerRoman"/>
+      <w:lvlText w:val="%3"/>
+      <w:lvlJc w:val="left"/>
+      <w:pPr>
+        <w:ind w:left="2160" w:firstLine="0"/>
+      </w:pPr>
+      <w:rPr>
+        <w:rFonts w:ascii="Times New Roman" w:eastAsia="Times New Roman" w:hAnsi="Times New Roman" w:cs="Times New Roman"/>
+        <w:b w:val="0"/>
+        <w:i w:val="0"/>
+        <w:strike w:val="0"/>
+        <w:dstrike w:val="0"/>
+        <w:color w:val="000000"/>
+        <w:sz w:val="24"/>
+        <w:szCs w:val="24"/>
+        <w:u w:val="none" w:color="000000"/>
+        <w:effect w:val="none"/>
+        <w:bdr w:val="none" w:sz="0" w:space="0" w:color="auto" w:frame="1"/>
+        <w:vertAlign w:val="baseline"/>
+      </w:rPr>
+    </w:lvl>
+    <w:lvl w:ilvl="3" w:tplc="FFFFFFFF">
+      <w:start w:val="1"/>
+      <w:numFmt w:val="decimal"/>
+      <w:lvlText w:val="%4"/>
+      <w:lvlJc w:val="left"/>
+      <w:pPr>
+        <w:ind w:left="2880" w:firstLine="0"/>
+      </w:pPr>
+      <w:rPr>
+        <w:rFonts w:ascii="Times New Roman" w:eastAsia="Times New Roman" w:hAnsi="Times New Roman" w:cs="Times New Roman"/>
+        <w:b w:val="0"/>
+        <w:i w:val="0"/>
+        <w:strike w:val="0"/>
+        <w:dstrike w:val="0"/>
+        <w:color w:val="000000"/>
+        <w:sz w:val="24"/>
+        <w:szCs w:val="24"/>
+        <w:u w:val="none" w:color="000000"/>
+        <w:effect w:val="none"/>
+        <w:bdr w:val="none" w:sz="0" w:space="0" w:color="auto" w:frame="1"/>
+        <w:vertAlign w:val="baseline"/>
+      </w:rPr>
+    </w:lvl>
+    <w:lvl w:ilvl="4" w:tplc="FFFFFFFF">
+      <w:start w:val="1"/>
+      <w:numFmt w:val="lowerLetter"/>
+      <w:lvlText w:val="%5"/>
+      <w:lvlJc w:val="left"/>
+      <w:pPr>
+        <w:ind w:left="3600" w:firstLine="0"/>
+      </w:pPr>
+      <w:rPr>
+        <w:rFonts w:ascii="Times New Roman" w:eastAsia="Times New Roman" w:hAnsi="Times New Roman" w:cs="Times New Roman"/>
+        <w:b w:val="0"/>
+        <w:i w:val="0"/>
+        <w:strike w:val="0"/>
+        <w:dstrike w:val="0"/>
+        <w:color w:val="000000"/>
+        <w:sz w:val="24"/>
+        <w:szCs w:val="24"/>
+        <w:u w:val="none" w:color="000000"/>
+        <w:effect w:val="none"/>
+        <w:bdr w:val="none" w:sz="0" w:space="0" w:color="auto" w:frame="1"/>
+        <w:vertAlign w:val="baseline"/>
+      </w:rPr>
+    </w:lvl>
+    <w:lvl w:ilvl="5" w:tplc="FFFFFFFF">
+      <w:start w:val="1"/>
+      <w:numFmt w:val="lowerRoman"/>
+      <w:lvlText w:val="%6"/>
+      <w:lvlJc w:val="left"/>
+      <w:pPr>
+        <w:ind w:left="4320" w:firstLine="0"/>
+      </w:pPr>
+      <w:rPr>
+        <w:rFonts w:ascii="Times New Roman" w:eastAsia="Times New Roman" w:hAnsi="Times New Roman" w:cs="Times New Roman"/>
+        <w:b w:val="0"/>
+        <w:i w:val="0"/>
+        <w:strike w:val="0"/>
+        <w:dstrike w:val="0"/>
+        <w:color w:val="000000"/>
+        <w:sz w:val="24"/>
+        <w:szCs w:val="24"/>
+        <w:u w:val="none" w:color="000000"/>
+        <w:effect w:val="none"/>
+        <w:bdr w:val="none" w:sz="0" w:space="0" w:color="auto" w:frame="1"/>
+        <w:vertAlign w:val="baseline"/>
+      </w:rPr>
+    </w:lvl>
+    <w:lvl w:ilvl="6" w:tplc="FFFFFFFF">
+      <w:start w:val="1"/>
+      <w:numFmt w:val="decimal"/>
+      <w:lvlText w:val="%7"/>
+      <w:lvlJc w:val="left"/>
+      <w:pPr>
+        <w:ind w:left="5040" w:firstLine="0"/>
+      </w:pPr>
+      <w:rPr>
+        <w:rFonts w:ascii="Times New Roman" w:eastAsia="Times New Roman" w:hAnsi="Times New Roman" w:cs="Times New Roman"/>
+        <w:b w:val="0"/>
+        <w:i w:val="0"/>
+        <w:strike w:val="0"/>
+        <w:dstrike w:val="0"/>
+        <w:color w:val="000000"/>
+        <w:sz w:val="24"/>
+        <w:szCs w:val="24"/>
+        <w:u w:val="none" w:color="000000"/>
+        <w:effect w:val="none"/>
+        <w:bdr w:val="none" w:sz="0" w:space="0" w:color="auto" w:frame="1"/>
+        <w:vertAlign w:val="baseline"/>
+      </w:rPr>
+    </w:lvl>
+    <w:lvl w:ilvl="7" w:tplc="FFFFFFFF">
+      <w:start w:val="1"/>
+      <w:numFmt w:val="lowerLetter"/>
+      <w:lvlText w:val="%8"/>
+      <w:lvlJc w:val="left"/>
+      <w:pPr>
+        <w:ind w:left="5760" w:firstLine="0"/>
+      </w:pPr>
+      <w:rPr>
+        <w:rFonts w:ascii="Times New Roman" w:eastAsia="Times New Roman" w:hAnsi="Times New Roman" w:cs="Times New Roman"/>
+        <w:b w:val="0"/>
+        <w:i w:val="0"/>
+        <w:strike w:val="0"/>
+        <w:dstrike w:val="0"/>
+        <w:color w:val="000000"/>
+        <w:sz w:val="24"/>
+        <w:szCs w:val="24"/>
+        <w:u w:val="none" w:color="000000"/>
+        <w:effect w:val="none"/>
+        <w:bdr w:val="none" w:sz="0" w:space="0" w:color="auto" w:frame="1"/>
+        <w:vertAlign w:val="baseline"/>
+      </w:rPr>
+    </w:lvl>
+    <w:lvl w:ilvl="8" w:tplc="FFFFFFFF">
+      <w:start w:val="1"/>
+      <w:numFmt w:val="lowerRoman"/>
+      <w:lvlText w:val="%9"/>
+      <w:lvlJc w:val="left"/>
+      <w:pPr>
+        <w:ind w:left="6480" w:firstLine="0"/>
+      </w:pPr>
+      <w:rPr>
+        <w:rFonts w:ascii="Times New Roman" w:eastAsia="Times New Roman" w:hAnsi="Times New Roman" w:cs="Times New Roman"/>
+        <w:b w:val="0"/>
+        <w:i w:val="0"/>
+        <w:strike w:val="0"/>
+        <w:dstrike w:val="0"/>
+        <w:color w:val="000000"/>
+        <w:sz w:val="24"/>
+        <w:szCs w:val="24"/>
+        <w:u w:val="none" w:color="000000"/>
+        <w:effect w:val="none"/>
+        <w:bdr w:val="none" w:sz="0" w:space="0" w:color="auto" w:frame="1"/>
+        <w:vertAlign w:val="baseline"/>
+      </w:rPr>
+    </w:lvl>
+  </w:abstractNum>
+  <w:abstractNum w:abstractNumId="2" w15:restartNumberingAfterBreak="0">
     <w:nsid w:val="2A286AEA"/>
     <w:multiLevelType w:val="hybridMultilevel"/>
     <w:tmpl w:val="6BE49232"/>
@@ -1295,7 +2454,43 @@
     </w:lvl>
   </w:abstractNum>
   <w:num w:numId="1" w16cid:durableId="1963151056">
+    <w:abstractNumId w:val="2"/>
+  </w:num>
+  <w:num w:numId="2" w16cid:durableId="139345378">
     <w:abstractNumId w:val="0"/>
+    <w:lvlOverride w:ilvl="0">
+      <w:startOverride w:val="1"/>
+    </w:lvlOverride>
+    <w:lvlOverride w:ilvl="1">
+      <w:startOverride w:val="1"/>
+    </w:lvlOverride>
+    <w:lvlOverride w:ilvl="2">
+      <w:startOverride w:val="1"/>
+    </w:lvlOverride>
+    <w:lvlOverride w:ilvl="3">
+      <w:startOverride w:val="1"/>
+    </w:lvlOverride>
+    <w:lvlOverride w:ilvl="4">
+      <w:startOverride w:val="1"/>
+    </w:lvlOverride>
+    <w:lvlOverride w:ilvl="5">
+      <w:startOverride w:val="1"/>
+    </w:lvlOverride>
+    <w:lvlOverride w:ilvl="6">
+      <w:startOverride w:val="1"/>
+    </w:lvlOverride>
+    <w:lvlOverride w:ilvl="7">
+      <w:startOverride w:val="1"/>
+    </w:lvlOverride>
+    <w:lvlOverride w:ilvl="8">
+      <w:startOverride w:val="1"/>
+    </w:lvlOverride>
+  </w:num>
+  <w:num w:numId="3" w16cid:durableId="270475309">
+    <w:abstractNumId w:val="0"/>
+  </w:num>
+  <w:num w:numId="4" w16cid:durableId="1607034921">
+    <w:abstractNumId w:val="1"/>
   </w:num>
 </w:numbering>
 </file>
@@ -1699,6 +2894,28 @@
     <w:name w:val="Normal"/>
     <w:qFormat/>
   </w:style>
+  <w:style w:type="paragraph" w:styleId="1">
+    <w:name w:val="heading 1"/>
+    <w:next w:val="a"/>
+    <w:link w:val="10"/>
+    <w:uiPriority w:val="9"/>
+    <w:qFormat/>
+    <w:rsid w:val="00262983"/>
+    <w:pPr>
+      <w:keepNext/>
+      <w:keepLines/>
+      <w:spacing w:after="0" w:line="256" w:lineRule="auto"/>
+      <w:ind w:left="10" w:hanging="10"/>
+      <w:outlineLvl w:val="0"/>
+    </w:pPr>
+    <w:rPr>
+      <w:rFonts w:ascii="Calibri" w:eastAsia="Calibri" w:hAnsi="Calibri" w:cs="Calibri"/>
+      <w:b/>
+      <w:color w:val="000000"/>
+      <w:sz w:val="36"/>
+      <w:lang w:val="ru-RU" w:eastAsia="ru-RU"/>
+    </w:rPr>
+  </w:style>
   <w:style w:type="character" w:default="1" w:styleId="a0">
     <w:name w:val="Default Paragraph Font"/>
     <w:uiPriority w:val="1"/>
@@ -1805,6 +3022,20 @@
       <w:ind w:left="720"/>
       <w:contextualSpacing/>
     </w:pPr>
+  </w:style>
+  <w:style w:type="character" w:customStyle="1" w:styleId="10">
+    <w:name w:val="Заголовок 1 Знак"/>
+    <w:basedOn w:val="a0"/>
+    <w:link w:val="1"/>
+    <w:uiPriority w:val="9"/>
+    <w:rsid w:val="00262983"/>
+    <w:rPr>
+      <w:rFonts w:ascii="Calibri" w:eastAsia="Calibri" w:hAnsi="Calibri" w:cs="Calibri"/>
+      <w:b/>
+      <w:color w:val="000000"/>
+      <w:sz w:val="36"/>
+      <w:lang w:val="ru-RU" w:eastAsia="ru-RU"/>
+    </w:rPr>
   </w:style>
 </w:styles>
 </file>

</xml_diff>